<commit_message>
change document for dataAnalysis
</commit_message>
<xml_diff>
--- a/OnlinePhotoGallery.docx
+++ b/OnlinePhotoGallery.docx
@@ -5,7 +5,7 @@
   <w:body>
     <w:p>
       <w:pPr>
-        <w:pStyle w:val="Normal1"/>
+        <w:pStyle w:val="LOnormal"/>
         <w:widowControl w:val="false"/>
         <w:jc w:val="center"/>
         <w:rPr/>
@@ -16,7 +16,7 @@
     </w:p>
     <w:p>
       <w:pPr>
-        <w:pStyle w:val="Normal1"/>
+        <w:pStyle w:val="LOnormal"/>
         <w:widowControl w:val="false"/>
         <w:jc w:val="center"/>
         <w:rPr/>
@@ -71,7 +71,7 @@
     </w:p>
     <w:p>
       <w:pPr>
-        <w:pStyle w:val="Normal1"/>
+        <w:pStyle w:val="LOnormal"/>
         <w:widowControl w:val="false"/>
         <w:spacing w:before="0" w:after="240"/>
         <w:jc w:val="center"/>
@@ -101,7 +101,7 @@
     </w:p>
     <w:p>
       <w:pPr>
-        <w:pStyle w:val="Normal1"/>
+        <w:pStyle w:val="LOnormal"/>
         <w:widowControl w:val="false"/>
         <w:spacing w:before="0" w:after="240"/>
         <w:jc w:val="center"/>
@@ -122,7 +122,7 @@
     </w:p>
     <w:p>
       <w:pPr>
-        <w:pStyle w:val="Normal1"/>
+        <w:pStyle w:val="LOnormal"/>
         <w:widowControl w:val="false"/>
         <w:jc w:val="center"/>
         <w:rPr/>
@@ -177,7 +177,7 @@
     </w:p>
     <w:p>
       <w:pPr>
-        <w:pStyle w:val="Normal1"/>
+        <w:pStyle w:val="LOnormal"/>
         <w:widowControl w:val="false"/>
         <w:jc w:val="center"/>
         <w:rPr/>
@@ -188,7 +188,7 @@
     </w:p>
     <w:p>
       <w:pPr>
-        <w:pStyle w:val="Normal1"/>
+        <w:pStyle w:val="LOnormal"/>
         <w:widowControl w:val="false"/>
         <w:spacing w:before="0" w:after="240"/>
         <w:jc w:val="center"/>
@@ -211,7 +211,7 @@
     </w:p>
     <w:p>
       <w:pPr>
-        <w:pStyle w:val="Normal1"/>
+        <w:pStyle w:val="LOnormal"/>
         <w:widowControl w:val="false"/>
         <w:spacing w:before="0" w:after="240"/>
         <w:jc w:val="center"/>
@@ -234,7 +234,7 @@
     </w:p>
     <w:p>
       <w:pPr>
-        <w:pStyle w:val="Normal1"/>
+        <w:pStyle w:val="LOnormal"/>
         <w:widowControl w:val="false"/>
         <w:spacing w:before="0" w:after="240"/>
         <w:jc w:val="center"/>
@@ -257,7 +257,7 @@
     </w:p>
     <w:p>
       <w:pPr>
-        <w:pStyle w:val="Normal1"/>
+        <w:pStyle w:val="LOnormal"/>
         <w:widowControl w:val="false"/>
         <w:spacing w:before="0" w:after="240"/>
         <w:jc w:val="center"/>
@@ -276,7 +276,7 @@
     </w:p>
     <w:p>
       <w:pPr>
-        <w:pStyle w:val="Normal1"/>
+        <w:pStyle w:val="LOnormal"/>
         <w:widowControl w:val="false"/>
         <w:spacing w:before="0" w:after="240"/>
         <w:jc w:val="center"/>
@@ -297,7 +297,7 @@
     </w:p>
     <w:p>
       <w:pPr>
-        <w:pStyle w:val="Normal1"/>
+        <w:pStyle w:val="LOnormal"/>
         <w:jc w:val="center"/>
         <w:rPr/>
       </w:pPr>
@@ -307,7 +307,7 @@
     </w:p>
     <w:p>
       <w:pPr>
-        <w:pStyle w:val="Normal1"/>
+        <w:pStyle w:val="LOnormal"/>
         <w:jc w:val="center"/>
         <w:rPr>
           <w:rFonts w:eastAsia="Arial" w:cs="Arial" w:ascii="Arial" w:hAnsi="Arial"/>
@@ -333,7 +333,7 @@
     </w:p>
     <w:p>
       <w:pPr>
-        <w:pStyle w:val="Normal1"/>
+        <w:pStyle w:val="LOnormal"/>
         <w:jc w:val="center"/>
         <w:rPr/>
       </w:pPr>
@@ -343,7 +343,7 @@
     </w:p>
     <w:p>
       <w:pPr>
-        <w:pStyle w:val="Normal1"/>
+        <w:pStyle w:val="LOnormal"/>
         <w:jc w:val="center"/>
         <w:rPr>
           <w:rFonts w:eastAsia="Arial" w:cs="Arial" w:ascii="Arial" w:hAnsi="Arial"/>
@@ -366,7 +366,7 @@
     </w:p>
     <w:p>
       <w:pPr>
-        <w:pStyle w:val="Normal1"/>
+        <w:pStyle w:val="LOnormal"/>
         <w:jc w:val="center"/>
         <w:rPr/>
       </w:pPr>
@@ -376,7 +376,7 @@
     </w:p>
     <w:p>
       <w:pPr>
-        <w:pStyle w:val="Normal1"/>
+        <w:pStyle w:val="LOnormal"/>
         <w:jc w:val="center"/>
         <w:rPr>
           <w:rFonts w:eastAsia="Arial" w:cs="Arial" w:ascii="Arial" w:hAnsi="Arial"/>
@@ -401,7 +401,7 @@
     </w:p>
     <w:p>
       <w:pPr>
-        <w:pStyle w:val="Normal1"/>
+        <w:pStyle w:val="LOnormal"/>
         <w:jc w:val="center"/>
         <w:rPr/>
       </w:pPr>
@@ -411,7 +411,7 @@
     </w:p>
     <w:p>
       <w:pPr>
-        <w:pStyle w:val="Normal1"/>
+        <w:pStyle w:val="LOnormal"/>
         <w:jc w:val="center"/>
         <w:rPr>
           <w:rFonts w:eastAsia="Arial" w:cs="Arial" w:ascii="Arial" w:hAnsi="Arial"/>
@@ -436,7 +436,7 @@
     </w:p>
     <w:p>
       <w:pPr>
-        <w:pStyle w:val="Normal1"/>
+        <w:pStyle w:val="LOnormal"/>
         <w:jc w:val="center"/>
         <w:rPr/>
       </w:pPr>
@@ -446,7 +446,7 @@
     </w:p>
     <w:p>
       <w:pPr>
-        <w:pStyle w:val="Normal1"/>
+        <w:pStyle w:val="LOnormal"/>
         <w:jc w:val="center"/>
         <w:rPr>
           <w:rFonts w:eastAsia="Arial" w:cs="Arial" w:ascii="Arial" w:hAnsi="Arial"/>
@@ -471,7 +471,7 @@
     </w:p>
     <w:p>
       <w:pPr>
-        <w:pStyle w:val="Normal1"/>
+        <w:pStyle w:val="LOnormal"/>
         <w:jc w:val="center"/>
         <w:rPr/>
       </w:pPr>
@@ -481,7 +481,7 @@
     </w:p>
     <w:p>
       <w:pPr>
-        <w:pStyle w:val="Normal1"/>
+        <w:pStyle w:val="LOnormal"/>
         <w:jc w:val="center"/>
         <w:rPr>
           <w:rFonts w:eastAsia="Arial" w:cs="Arial" w:ascii="Arial" w:hAnsi="Arial"/>
@@ -506,7 +506,7 @@
     </w:p>
     <w:p>
       <w:pPr>
-        <w:pStyle w:val="Normal1"/>
+        <w:pStyle w:val="LOnormal"/>
         <w:jc w:val="center"/>
         <w:rPr/>
       </w:pPr>
@@ -516,7 +516,7 @@
     </w:p>
     <w:p>
       <w:pPr>
-        <w:pStyle w:val="Normal1"/>
+        <w:pStyle w:val="LOnormal"/>
         <w:jc w:val="center"/>
         <w:rPr>
           <w:rFonts w:eastAsia="Arial" w:cs="Arial" w:ascii="Arial" w:hAnsi="Arial"/>
@@ -540,7 +540,7 @@
     </w:p>
     <w:p>
       <w:pPr>
-        <w:pStyle w:val="Normal1"/>
+        <w:pStyle w:val="LOnormal"/>
         <w:jc w:val="center"/>
         <w:rPr>
           <w:rFonts w:eastAsia="Arial" w:cs="Arial" w:ascii="Arial" w:hAnsi="Arial"/>
@@ -556,7 +556,7 @@
     </w:p>
     <w:p>
       <w:pPr>
-        <w:pStyle w:val="Normal1"/>
+        <w:pStyle w:val="LOnormal"/>
         <w:jc w:val="center"/>
         <w:rPr>
           <w:rFonts w:eastAsia="Arial" w:cs="Arial" w:ascii="Arial" w:hAnsi="Arial"/>
@@ -580,7 +580,7 @@
     </w:p>
     <w:p>
       <w:pPr>
-        <w:pStyle w:val="Normal1"/>
+        <w:pStyle w:val="LOnormal"/>
         <w:rPr/>
       </w:pPr>
       <w:r>
@@ -589,7 +589,7 @@
     </w:p>
     <w:p>
       <w:pPr>
-        <w:pStyle w:val="Normal1"/>
+        <w:pStyle w:val="LOnormal"/>
         <w:spacing w:lineRule="auto" w:line="480"/>
         <w:rPr>
           <w:rFonts w:eastAsia="Arial" w:cs="Arial" w:ascii="Arial" w:hAnsi="Arial"/>
@@ -612,7 +612,7 @@
     </w:p>
     <w:p>
       <w:pPr>
-        <w:pStyle w:val="Normal1"/>
+        <w:pStyle w:val="LOnormal"/>
         <w:tabs>
           <w:tab w:val="left" w:pos="1134" w:leader="none"/>
         </w:tabs>
@@ -638,7 +638,7 @@
     </w:p>
     <w:p>
       <w:pPr>
-        <w:pStyle w:val="Normal1"/>
+        <w:pStyle w:val="LOnormal"/>
         <w:tabs>
           <w:tab w:val="left" w:pos="1134" w:leader="none"/>
         </w:tabs>
@@ -655,15 +655,13 @@
         </w:rPr>
         <w:t xml:space="preserve">You can get access to this system via </w:t>
       </w:r>
-      <w:hyperlink r:id="rId4">
-        <w:r>
-          <w:rPr>
-            <w:rStyle w:val="InternetLink"/>
-            <w:rFonts w:eastAsia="Arial" w:cs="Arial" w:ascii="Arial" w:hAnsi="Arial"/>
-          </w:rPr>
-          <w:t>consort.cs.ualberta.ca/~bzhou2/</w:t>
-        </w:r>
-      </w:hyperlink>
+      <w:r>
+        <w:rPr>
+          <w:rStyle w:val="InternetLink"/>
+          <w:rFonts w:eastAsia="Arial" w:cs="Arial" w:ascii="Arial" w:hAnsi="Arial"/>
+        </w:rPr>
+        <w:t>consort.cs.ualberta.ca/~bzhou2/</w:t>
+      </w:r>
       <w:r>
         <w:rPr>
           <w:rFonts w:eastAsia="Arial" w:cs="Arial" w:ascii="Arial" w:hAnsi="Arial"/>
@@ -673,7 +671,7 @@
     </w:p>
     <w:p>
       <w:pPr>
-        <w:pStyle w:val="Normal1"/>
+        <w:pStyle w:val="LOnormal"/>
         <w:tabs>
           <w:tab w:val="left" w:pos="1134" w:leader="none"/>
         </w:tabs>
@@ -692,7 +690,7 @@
     </w:p>
     <w:p>
       <w:pPr>
-        <w:pStyle w:val="Normal1"/>
+        <w:pStyle w:val="LOnormal"/>
         <w:tabs>
           <w:tab w:val="left" w:pos="1134" w:leader="none"/>
         </w:tabs>
@@ -725,7 +723,7 @@
     </w:p>
     <w:p>
       <w:pPr>
-        <w:pStyle w:val="Normal1"/>
+        <w:pStyle w:val="LOnormal"/>
         <w:tabs>
           <w:tab w:val="left" w:pos="1134" w:leader="none"/>
         </w:tabs>
@@ -750,7 +748,7 @@
     </w:p>
     <w:p>
       <w:pPr>
-        <w:pStyle w:val="Normal1"/>
+        <w:pStyle w:val="LOnormal"/>
         <w:tabs>
           <w:tab w:val="left" w:pos="1134" w:leader="none"/>
         </w:tabs>
@@ -769,7 +767,7 @@
     </w:p>
     <w:p>
       <w:pPr>
-        <w:pStyle w:val="Normal1"/>
+        <w:pStyle w:val="LOnormal"/>
         <w:tabs>
           <w:tab w:val="left" w:pos="1134" w:leader="none"/>
         </w:tabs>
@@ -809,7 +807,7 @@
     </w:p>
     <w:p>
       <w:pPr>
-        <w:pStyle w:val="Normal1"/>
+        <w:pStyle w:val="LOnormal"/>
         <w:tabs>
           <w:tab w:val="left" w:pos="1134" w:leader="none"/>
         </w:tabs>
@@ -828,7 +826,7 @@
     </w:p>
     <w:p>
       <w:pPr>
-        <w:pStyle w:val="Normal1"/>
+        <w:pStyle w:val="LOnormal"/>
         <w:spacing w:lineRule="auto" w:line="480"/>
         <w:rPr>
           <w:rFonts w:eastAsia="Arial" w:cs="Arial" w:ascii="Arial" w:hAnsi="Arial"/>
@@ -953,20 +951,20 @@
     </w:p>
     <w:p>
       <w:pPr>
-        <w:pStyle w:val="Normal1"/>
-        <w:rPr>
-          <w:rFonts w:eastAsia="Arial" w:cs="Arial" w:ascii="Arial" w:hAnsi="Arial"/>
-        </w:rPr>
-      </w:pPr>
-      <w:r>
-        <w:rPr>
-          <w:rFonts w:eastAsia="Arial" w:cs="Arial" w:ascii="Arial" w:hAnsi="Arial"/>
-        </w:rPr>
-      </w:r>
-    </w:p>
-    <w:p>
-      <w:pPr>
-        <w:pStyle w:val="Normal1"/>
+        <w:pStyle w:val="LOnormal"/>
+        <w:rPr>
+          <w:rFonts w:eastAsia="Arial" w:cs="Arial" w:ascii="Arial" w:hAnsi="Arial"/>
+        </w:rPr>
+      </w:pPr>
+      <w:r>
+        <w:rPr>
+          <w:rFonts w:eastAsia="Arial" w:cs="Arial" w:ascii="Arial" w:hAnsi="Arial"/>
+        </w:rPr>
+      </w:r>
+    </w:p>
+    <w:p>
+      <w:pPr>
+        <w:pStyle w:val="LOnormal"/>
         <w:ind w:left="0" w:right="0" w:firstLine="720"/>
         <w:rPr>
           <w:rFonts w:eastAsia="Arial" w:cs="Arial" w:ascii="Arial" w:hAnsi="Arial"/>
@@ -981,7 +979,7 @@
     </w:p>
     <w:p>
       <w:pPr>
-        <w:pStyle w:val="Normal1"/>
+        <w:pStyle w:val="LOnormal"/>
         <w:rPr>
           <w:rFonts w:eastAsia="Arial" w:cs="Arial" w:ascii="Arial" w:hAnsi="Arial"/>
         </w:rPr>
@@ -995,7 +993,7 @@
     </w:p>
     <w:p>
       <w:pPr>
-        <w:pStyle w:val="Normal1"/>
+        <w:pStyle w:val="LOnormal"/>
         <w:rPr>
           <w:rFonts w:eastAsia="Arial" w:cs="Arial" w:ascii="Arial" w:hAnsi="Arial"/>
           <w:color w:val="0000FF"/>
@@ -1017,7 +1015,7 @@
     </w:p>
     <w:p>
       <w:pPr>
-        <w:pStyle w:val="Normal1"/>
+        <w:pStyle w:val="LOnormal"/>
         <w:rPr>
           <w:rFonts w:eastAsia="Arial" w:cs="Arial" w:ascii="Arial" w:hAnsi="Arial"/>
         </w:rPr>
@@ -1110,7 +1108,7 @@
     </w:p>
     <w:p>
       <w:pPr>
-        <w:pStyle w:val="Normal1"/>
+        <w:pStyle w:val="LOnormal"/>
         <w:rPr/>
       </w:pPr>
       <w:r>
@@ -1119,7 +1117,7 @@
     </w:p>
     <w:p>
       <w:pPr>
-        <w:pStyle w:val="Normal1"/>
+        <w:pStyle w:val="LOnormal"/>
         <w:rPr>
           <w:rFonts w:eastAsia="Arial" w:cs="Arial" w:ascii="Arial" w:hAnsi="Arial"/>
         </w:rPr>
@@ -1133,7 +1131,7 @@
     </w:p>
     <w:p>
       <w:pPr>
-        <w:pStyle w:val="Normal1"/>
+        <w:pStyle w:val="LOnormal"/>
         <w:rPr>
           <w:rFonts w:eastAsia="Arial" w:cs="Arial" w:ascii="Arial" w:hAnsi="Arial"/>
         </w:rPr>
@@ -1147,7 +1145,7 @@
     </w:p>
     <w:p>
       <w:pPr>
-        <w:pStyle w:val="Normal1"/>
+        <w:pStyle w:val="LOnormal"/>
         <w:rPr>
           <w:rFonts w:eastAsia="Arial" w:cs="Arial" w:ascii="Arial" w:hAnsi="Arial"/>
           <w:color w:val="00000A"/>
@@ -1177,7 +1175,7 @@
     </w:p>
     <w:p>
       <w:pPr>
-        <w:pStyle w:val="Normal1"/>
+        <w:pStyle w:val="LOnormal"/>
         <w:rPr>
           <w:rFonts w:eastAsia="Arial" w:cs="Arial" w:ascii="Arial" w:hAnsi="Arial"/>
           <w:color w:val="00000A"/>
@@ -1208,7 +1206,7 @@
     </w:p>
     <w:p>
       <w:pPr>
-        <w:pStyle w:val="Normal1"/>
+        <w:pStyle w:val="LOnormal"/>
         <w:rPr>
           <w:rFonts w:eastAsia="Arial" w:cs="Arial" w:ascii="Arial" w:hAnsi="Arial"/>
           <w:color w:val="00000A"/>
@@ -1239,7 +1237,7 @@
     </w:p>
     <w:p>
       <w:pPr>
-        <w:pStyle w:val="Normal1"/>
+        <w:pStyle w:val="LOnormal"/>
         <w:rPr>
           <w:rFonts w:eastAsia="Arial" w:cs="Arial" w:ascii="Arial" w:hAnsi="Arial"/>
           <w:color w:val="00000A"/>
@@ -1254,7 +1252,7 @@
     </w:p>
     <w:p>
       <w:pPr>
-        <w:pStyle w:val="Normal1"/>
+        <w:pStyle w:val="LOnormal"/>
         <w:rPr>
           <w:rFonts w:eastAsia="Arial" w:cs="Arial" w:ascii="Arial" w:hAnsi="Arial"/>
           <w:color w:val="00000A"/>
@@ -1270,7 +1268,7 @@
     </w:p>
     <w:p>
       <w:pPr>
-        <w:pStyle w:val="Normal1"/>
+        <w:pStyle w:val="LOnormal"/>
         <w:rPr>
           <w:rFonts w:eastAsia="Arial" w:cs="Arial" w:ascii="Arial" w:hAnsi="Arial"/>
           <w:color w:val="00000A"/>
@@ -1300,7 +1298,7 @@
     </w:p>
     <w:p>
       <w:pPr>
-        <w:pStyle w:val="Normal1"/>
+        <w:pStyle w:val="LOnormal"/>
         <w:ind w:left="0" w:right="0" w:firstLine="720"/>
         <w:rPr>
           <w:rFonts w:eastAsia="Arial" w:cs="Arial" w:ascii="Arial" w:hAnsi="Arial"/>
@@ -1324,20 +1322,20 @@
     </w:p>
     <w:p>
       <w:pPr>
-        <w:pStyle w:val="Normal1"/>
-        <w:rPr>
-          <w:rFonts w:eastAsia="Arial" w:cs="Arial" w:ascii="Arial" w:hAnsi="Arial"/>
-        </w:rPr>
-      </w:pPr>
-      <w:r>
-        <w:rPr>
-          <w:rFonts w:eastAsia="Arial" w:cs="Arial" w:ascii="Arial" w:hAnsi="Arial"/>
-        </w:rPr>
-      </w:r>
-    </w:p>
-    <w:p>
-      <w:pPr>
-        <w:pStyle w:val="Normal1"/>
+        <w:pStyle w:val="LOnormal"/>
+        <w:rPr>
+          <w:rFonts w:eastAsia="Arial" w:cs="Arial" w:ascii="Arial" w:hAnsi="Arial"/>
+        </w:rPr>
+      </w:pPr>
+      <w:r>
+        <w:rPr>
+          <w:rFonts w:eastAsia="Arial" w:cs="Arial" w:ascii="Arial" w:hAnsi="Arial"/>
+        </w:rPr>
+      </w:r>
+    </w:p>
+    <w:p>
+      <w:pPr>
+        <w:pStyle w:val="LOnormal"/>
         <w:rPr>
           <w:rFonts w:eastAsia="Arial" w:cs="Arial" w:ascii="Arial" w:hAnsi="Arial"/>
           <w:color w:val="3366FF"/>
@@ -1398,7 +1396,7 @@
     </w:p>
     <w:p>
       <w:pPr>
-        <w:pStyle w:val="Normal1"/>
+        <w:pStyle w:val="LOnormal"/>
         <w:ind w:left="0" w:right="0" w:firstLine="720"/>
         <w:rPr>
           <w:rFonts w:eastAsia="Arial" w:cs="Arial" w:ascii="Arial" w:hAnsi="Arial"/>
@@ -1412,7 +1410,7 @@
     </w:p>
     <w:p>
       <w:pPr>
-        <w:pStyle w:val="Normal1"/>
+        <w:pStyle w:val="LOnormal"/>
         <w:ind w:left="0" w:right="0" w:firstLine="720"/>
         <w:rPr>
           <w:rFonts w:eastAsia="Arial" w:cs="Arial" w:ascii="Arial" w:hAnsi="Arial"/>
@@ -1426,7 +1424,7 @@
     </w:p>
     <w:p>
       <w:pPr>
-        <w:pStyle w:val="Normal1"/>
+        <w:pStyle w:val="LOnormal"/>
         <w:spacing w:lineRule="auto" w:line="480"/>
         <w:rPr>
           <w:rFonts w:eastAsia="Arial" w:cs="Arial" w:ascii="Arial" w:hAnsi="Arial"/>
@@ -1449,7 +1447,7 @@
     </w:p>
     <w:p>
       <w:pPr>
-        <w:pStyle w:val="Normal1"/>
+        <w:pStyle w:val="LOnormal"/>
         <w:ind w:left="708" w:right="0" w:firstLine="10"/>
         <w:rPr>
           <w:rFonts w:eastAsia="Arial" w:cs="Arial" w:ascii="Arial" w:hAnsi="Arial"/>
@@ -1464,7 +1462,7 @@
     </w:p>
     <w:p>
       <w:pPr>
-        <w:pStyle w:val="Normal1"/>
+        <w:pStyle w:val="LOnormal"/>
         <w:ind w:left="708" w:right="0" w:firstLine="10"/>
         <w:rPr>
           <w:rFonts w:eastAsia="Arial" w:cs="Arial" w:ascii="Arial" w:hAnsi="Arial"/>
@@ -1481,7 +1479,7 @@
     </w:p>
     <w:p>
       <w:pPr>
-        <w:pStyle w:val="Normal1"/>
+        <w:pStyle w:val="LOnormal"/>
         <w:ind w:left="708" w:right="0" w:firstLine="10"/>
         <w:rPr>
           <w:rFonts w:eastAsia="Arial" w:cs="Arial" w:ascii="Arial" w:hAnsi="Arial"/>
@@ -1498,7 +1496,7 @@
     </w:p>
     <w:p>
       <w:pPr>
-        <w:pStyle w:val="Normal1"/>
+        <w:pStyle w:val="LOnormal"/>
         <w:ind w:left="708" w:right="0" w:firstLine="10"/>
         <w:rPr>
           <w:rFonts w:eastAsia="Arial" w:cs="Arial" w:ascii="Arial" w:hAnsi="Arial"/>
@@ -1515,7 +1513,7 @@
     </w:p>
     <w:p>
       <w:pPr>
-        <w:pStyle w:val="Normal1"/>
+        <w:pStyle w:val="LOnormal"/>
         <w:ind w:left="708" w:right="0" w:firstLine="10"/>
         <w:rPr>
           <w:rFonts w:eastAsia="Arial" w:cs="Arial" w:ascii="Arial" w:hAnsi="Arial"/>
@@ -1532,7 +1530,7 @@
     </w:p>
     <w:p>
       <w:pPr>
-        <w:pStyle w:val="Normal1"/>
+        <w:pStyle w:val="LOnormal"/>
         <w:ind w:left="708" w:right="0" w:firstLine="10"/>
         <w:rPr>
           <w:rFonts w:eastAsia="Arial" w:cs="Arial" w:ascii="Arial" w:hAnsi="Arial"/>
@@ -1549,7 +1547,7 @@
     </w:p>
     <w:p>
       <w:pPr>
-        <w:pStyle w:val="Normal1"/>
+        <w:pStyle w:val="LOnormal"/>
         <w:ind w:left="708" w:right="0" w:firstLine="10"/>
         <w:rPr>
           <w:rFonts w:eastAsia="Arial" w:cs="Arial" w:ascii="Arial" w:hAnsi="Arial"/>
@@ -1566,7 +1564,7 @@
     </w:p>
     <w:p>
       <w:pPr>
-        <w:pStyle w:val="Normal1"/>
+        <w:pStyle w:val="LOnormal"/>
         <w:rPr>
           <w:rFonts w:eastAsia="Arial" w:cs="Arial" w:ascii="Arial" w:hAnsi="Arial"/>
         </w:rPr>
@@ -1580,20 +1578,20 @@
     </w:p>
     <w:p>
       <w:pPr>
-        <w:pStyle w:val="Normal1"/>
-        <w:rPr>
-          <w:rFonts w:eastAsia="Arial" w:cs="Arial" w:ascii="Arial" w:hAnsi="Arial"/>
-        </w:rPr>
-      </w:pPr>
-      <w:r>
-        <w:rPr>
-          <w:rFonts w:eastAsia="Arial" w:cs="Arial" w:ascii="Arial" w:hAnsi="Arial"/>
-        </w:rPr>
-      </w:r>
-    </w:p>
-    <w:p>
-      <w:pPr>
-        <w:pStyle w:val="Normal1"/>
+        <w:pStyle w:val="LOnormal"/>
+        <w:rPr>
+          <w:rFonts w:eastAsia="Arial" w:cs="Arial" w:ascii="Arial" w:hAnsi="Arial"/>
+        </w:rPr>
+      </w:pPr>
+      <w:r>
+        <w:rPr>
+          <w:rFonts w:eastAsia="Arial" w:cs="Arial" w:ascii="Arial" w:hAnsi="Arial"/>
+        </w:rPr>
+      </w:r>
+    </w:p>
+    <w:p>
+      <w:pPr>
+        <w:pStyle w:val="LOnormal"/>
         <w:ind w:left="720" w:right="0" w:hanging="0"/>
         <w:rPr>
           <w:rFonts w:eastAsia="Arial" w:cs="Arial" w:ascii="Arial" w:hAnsi="Arial"/>
@@ -1615,7 +1613,7 @@
     </w:p>
     <w:p>
       <w:pPr>
-        <w:pStyle w:val="Normal1"/>
+        <w:pStyle w:val="LOnormal"/>
         <w:numPr>
           <w:ilvl w:val="0"/>
           <w:numId w:val="2"/>
@@ -1633,7 +1631,7 @@
     </w:p>
     <w:p>
       <w:pPr>
-        <w:pStyle w:val="Normal1"/>
+        <w:pStyle w:val="LOnormal"/>
         <w:ind w:left="720" w:right="0" w:hanging="0"/>
         <w:rPr>
           <w:rFonts w:eastAsia="Arial" w:cs="Arial" w:ascii="Arial" w:hAnsi="Arial"/>
@@ -1648,7 +1646,7 @@
     </w:p>
     <w:p>
       <w:pPr>
-        <w:pStyle w:val="Normal1"/>
+        <w:pStyle w:val="LOnormal"/>
         <w:ind w:left="720" w:right="0" w:hanging="0"/>
         <w:rPr>
           <w:rFonts w:eastAsia="Arial" w:cs="Arial" w:ascii="Arial" w:hAnsi="Arial"/>
@@ -1676,7 +1674,7 @@
     </w:p>
     <w:p>
       <w:pPr>
-        <w:pStyle w:val="Normal1"/>
+        <w:pStyle w:val="LOnormal"/>
         <w:ind w:left="720" w:right="0" w:hanging="0"/>
         <w:rPr>
           <w:rFonts w:eastAsia="Arial" w:cs="Arial" w:ascii="Arial" w:hAnsi="Arial"/>
@@ -1704,7 +1702,7 @@
     </w:p>
     <w:p>
       <w:pPr>
-        <w:pStyle w:val="Normal1"/>
+        <w:pStyle w:val="LOnormal"/>
         <w:ind w:left="720" w:right="0" w:hanging="0"/>
         <w:rPr>
           <w:rFonts w:eastAsia="Arial" w:cs="Arial" w:ascii="Arial" w:hAnsi="Arial"/>
@@ -1732,7 +1730,7 @@
     </w:p>
     <w:p>
       <w:pPr>
-        <w:pStyle w:val="Normal1"/>
+        <w:pStyle w:val="LOnormal"/>
         <w:ind w:left="720" w:right="0" w:hanging="0"/>
         <w:rPr>
           <w:rFonts w:eastAsia="Arial" w:cs="Arial" w:ascii="Arial" w:hAnsi="Arial"/>
@@ -1760,7 +1758,7 @@
     </w:p>
     <w:p>
       <w:pPr>
-        <w:pStyle w:val="Normal1"/>
+        <w:pStyle w:val="LOnormal"/>
         <w:numPr>
           <w:ilvl w:val="0"/>
           <w:numId w:val="2"/>
@@ -1778,7 +1776,7 @@
     </w:p>
     <w:p>
       <w:pPr>
-        <w:pStyle w:val="Normal1"/>
+        <w:pStyle w:val="LOnormal"/>
         <w:ind w:left="720" w:right="0" w:hanging="0"/>
         <w:rPr>
           <w:rFonts w:eastAsia="Arial" w:cs="Arial" w:ascii="Arial" w:hAnsi="Arial"/>
@@ -1806,7 +1804,7 @@
     </w:p>
     <w:p>
       <w:pPr>
-        <w:pStyle w:val="Normal1"/>
+        <w:pStyle w:val="LOnormal"/>
         <w:ind w:left="720" w:right="0" w:hanging="0"/>
         <w:rPr>
           <w:rFonts w:eastAsia="Arial" w:cs="Arial" w:ascii="Arial" w:hAnsi="Arial"/>
@@ -1886,7 +1884,7 @@
     </w:p>
     <w:p>
       <w:pPr>
-        <w:pStyle w:val="Normal1"/>
+        <w:pStyle w:val="LOnormal"/>
         <w:ind w:left="720" w:right="0" w:hanging="0"/>
         <w:rPr>
           <w:rFonts w:eastAsia="Arial" w:cs="Arial" w:ascii="Arial" w:hAnsi="Arial"/>
@@ -1914,7 +1912,7 @@
     </w:p>
     <w:p>
       <w:pPr>
-        <w:pStyle w:val="Normal1"/>
+        <w:pStyle w:val="LOnormal"/>
         <w:ind w:left="720" w:right="0" w:hanging="0"/>
         <w:rPr>
           <w:rFonts w:eastAsia="Arial" w:cs="Arial" w:ascii="Arial" w:hAnsi="Arial"/>
@@ -1942,7 +1940,7 @@
     </w:p>
     <w:p>
       <w:pPr>
-        <w:pStyle w:val="Normal1"/>
+        <w:pStyle w:val="LOnormal"/>
         <w:ind w:left="720" w:right="0" w:hanging="0"/>
         <w:rPr>
           <w:rFonts w:eastAsia="Arial" w:cs="Arial" w:ascii="Arial" w:hAnsi="Arial"/>
@@ -1970,7 +1968,7 @@
     </w:p>
     <w:p>
       <w:pPr>
-        <w:pStyle w:val="Normal1"/>
+        <w:pStyle w:val="LOnormal"/>
         <w:ind w:left="720" w:right="0" w:hanging="0"/>
         <w:rPr>
           <w:rFonts w:eastAsia="Arial" w:cs="Arial" w:ascii="Arial" w:hAnsi="Arial"/>
@@ -1985,7 +1983,7 @@
     </w:p>
     <w:p>
       <w:pPr>
-        <w:pStyle w:val="Normal1"/>
+        <w:pStyle w:val="LOnormal"/>
         <w:ind w:left="720" w:right="0" w:hanging="0"/>
         <w:rPr>
           <w:rFonts w:eastAsia="Arial" w:cs="Arial" w:ascii="Arial" w:hAnsi="Arial"/>
@@ -2000,7 +1998,7 @@
     </w:p>
     <w:p>
       <w:pPr>
-        <w:pStyle w:val="Normal1"/>
+        <w:pStyle w:val="LOnormal"/>
         <w:ind w:left="720" w:right="0" w:hanging="0"/>
         <w:rPr>
           <w:rFonts w:eastAsia="Arial" w:cs="Arial" w:ascii="Arial" w:hAnsi="Arial"/>
@@ -2028,7 +2026,7 @@
     </w:p>
     <w:p>
       <w:pPr>
-        <w:pStyle w:val="Normal1"/>
+        <w:pStyle w:val="LOnormal"/>
         <w:ind w:left="720" w:right="0" w:hanging="0"/>
         <w:rPr>
           <w:rFonts w:eastAsia="Arial" w:cs="Arial" w:ascii="Arial" w:hAnsi="Arial"/>
@@ -2056,7 +2054,7 @@
     </w:p>
     <w:p>
       <w:pPr>
-        <w:pStyle w:val="Normal1"/>
+        <w:pStyle w:val="LOnormal"/>
         <w:ind w:left="720" w:right="0" w:hanging="0"/>
         <w:rPr>
           <w:rFonts w:eastAsia="Arial" w:cs="Arial" w:ascii="Arial" w:hAnsi="Arial"/>
@@ -2084,7 +2082,7 @@
     </w:p>
     <w:p>
       <w:pPr>
-        <w:pStyle w:val="Normal1"/>
+        <w:pStyle w:val="LOnormal"/>
         <w:ind w:left="708" w:right="0" w:firstLine="10"/>
         <w:rPr>
           <w:rFonts w:eastAsia="Arial" w:cs="Arial" w:ascii="Arial" w:hAnsi="Arial"/>
@@ -2099,7 +2097,7 @@
     </w:p>
     <w:p>
       <w:pPr>
-        <w:pStyle w:val="Normal1"/>
+        <w:pStyle w:val="LOnormal"/>
         <w:ind w:left="708" w:right="0" w:firstLine="10"/>
         <w:rPr>
           <w:rFonts w:eastAsia="Arial" w:cs="Arial" w:ascii="Arial" w:hAnsi="Arial"/>
@@ -2127,7 +2125,7 @@
     </w:p>
     <w:p>
       <w:pPr>
-        <w:pStyle w:val="Normal1"/>
+        <w:pStyle w:val="LOnormal"/>
         <w:ind w:left="708" w:right="0" w:firstLine="10"/>
         <w:rPr>
           <w:rFonts w:eastAsia="Arial" w:cs="Arial" w:ascii="Arial" w:hAnsi="Arial"/>
@@ -2194,7 +2192,7 @@
     </w:p>
     <w:p>
       <w:pPr>
-        <w:pStyle w:val="Normal1"/>
+        <w:pStyle w:val="LOnormal"/>
         <w:rPr/>
       </w:pPr>
       <w:r>
@@ -2203,7 +2201,7 @@
     </w:p>
     <w:p>
       <w:pPr>
-        <w:pStyle w:val="Normal1"/>
+        <w:pStyle w:val="LOnormal"/>
         <w:spacing w:lineRule="auto" w:line="480"/>
         <w:rPr>
           <w:rFonts w:eastAsia="Arial" w:cs="Arial" w:ascii="Arial" w:hAnsi="Arial"/>
@@ -2226,7 +2224,7 @@
     </w:p>
     <w:p>
       <w:pPr>
-        <w:pStyle w:val="Normal1"/>
+        <w:pStyle w:val="LOnormal"/>
         <w:ind w:left="708" w:right="0" w:firstLine="10"/>
         <w:rPr>
           <w:rFonts w:eastAsia="Arial" w:cs="Arial" w:ascii="Arial" w:hAnsi="Arial"/>
@@ -2241,7 +2239,7 @@
     </w:p>
     <w:p>
       <w:pPr>
-        <w:pStyle w:val="Normal1"/>
+        <w:pStyle w:val="LOnormal"/>
         <w:ind w:left="708" w:right="0" w:firstLine="10"/>
         <w:rPr>
           <w:rFonts w:eastAsia="Arial" w:cs="Arial" w:ascii="Arial" w:hAnsi="Arial"/>
@@ -2258,7 +2256,7 @@
     </w:p>
     <w:p>
       <w:pPr>
-        <w:pStyle w:val="Normal1"/>
+        <w:pStyle w:val="LOnormal"/>
         <w:ind w:left="708" w:right="0" w:firstLine="10"/>
         <w:rPr>
           <w:rFonts w:eastAsia="Arial" w:cs="Arial" w:ascii="Arial" w:hAnsi="Arial"/>
@@ -2275,7 +2273,7 @@
     </w:p>
     <w:p>
       <w:pPr>
-        <w:pStyle w:val="Normal1"/>
+        <w:pStyle w:val="LOnormal"/>
         <w:ind w:left="708" w:right="0" w:firstLine="10"/>
         <w:rPr>
           <w:rFonts w:eastAsia="Arial" w:cs="Arial" w:ascii="Arial" w:hAnsi="Arial"/>
@@ -2292,7 +2290,7 @@
     </w:p>
     <w:p>
       <w:pPr>
-        <w:pStyle w:val="Normal1"/>
+        <w:pStyle w:val="LOnormal"/>
         <w:ind w:left="708" w:right="0" w:firstLine="10"/>
         <w:rPr>
           <w:rFonts w:eastAsia="Arial" w:cs="Arial" w:ascii="Arial" w:hAnsi="Arial"/>
@@ -2309,7 +2307,7 @@
     </w:p>
     <w:p>
       <w:pPr>
-        <w:pStyle w:val="Normal1"/>
+        <w:pStyle w:val="LOnormal"/>
         <w:ind w:left="708" w:right="0" w:firstLine="10"/>
         <w:rPr>
           <w:rFonts w:eastAsia="Arial" w:cs="Arial" w:ascii="Arial" w:hAnsi="Arial"/>
@@ -2323,7 +2321,7 @@
     </w:p>
     <w:p>
       <w:pPr>
-        <w:pStyle w:val="Normal1"/>
+        <w:pStyle w:val="LOnormal"/>
         <w:ind w:left="708" w:right="0" w:firstLine="10"/>
         <w:rPr>
           <w:rFonts w:eastAsia="Arial" w:cs="Arial" w:ascii="Arial" w:hAnsi="Arial"/>
@@ -2338,7 +2336,7 @@
     </w:p>
     <w:p>
       <w:pPr>
-        <w:pStyle w:val="Normal1"/>
+        <w:pStyle w:val="LOnormal"/>
         <w:ind w:left="708" w:right="0" w:firstLine="10"/>
         <w:rPr>
           <w:rFonts w:eastAsia="Arial" w:cs="Arial" w:ascii="Arial" w:hAnsi="Arial"/>
@@ -2405,7 +2403,7 @@
     </w:p>
     <w:p>
       <w:pPr>
-        <w:pStyle w:val="Normal1"/>
+        <w:pStyle w:val="LOnormal"/>
         <w:ind w:left="708" w:right="0" w:firstLine="10"/>
         <w:rPr>
           <w:rFonts w:eastAsia="Arial" w:cs="Arial" w:ascii="Arial" w:hAnsi="Arial"/>
@@ -2459,7 +2457,7 @@
     </w:p>
     <w:p>
       <w:pPr>
-        <w:pStyle w:val="Normal1"/>
+        <w:pStyle w:val="LOnormal"/>
         <w:rPr/>
       </w:pPr>
       <w:r>
@@ -2468,7 +2466,7 @@
     </w:p>
     <w:p>
       <w:pPr>
-        <w:pStyle w:val="Normal1"/>
+        <w:pStyle w:val="LOnormal"/>
         <w:spacing w:lineRule="auto" w:line="480"/>
         <w:rPr>
           <w:rFonts w:eastAsia="Arial" w:cs="Arial" w:ascii="Arial" w:hAnsi="Arial"/>
@@ -2491,7 +2489,7 @@
     </w:p>
     <w:p>
       <w:pPr>
-        <w:pStyle w:val="Normal1"/>
+        <w:pStyle w:val="LOnormal"/>
         <w:ind w:left="708" w:right="0" w:firstLine="10"/>
         <w:rPr>
           <w:rFonts w:eastAsia="Arial" w:cs="Arial" w:ascii="Arial" w:hAnsi="Arial"/>
@@ -2506,7 +2504,7 @@
     </w:p>
     <w:p>
       <w:pPr>
-        <w:pStyle w:val="Normal1"/>
+        <w:pStyle w:val="LOnormal"/>
         <w:ind w:left="708" w:right="0" w:firstLine="10"/>
         <w:rPr>
           <w:rFonts w:eastAsia="Arial" w:cs="Arial" w:ascii="Arial" w:hAnsi="Arial"/>
@@ -2523,7 +2521,7 @@
     </w:p>
     <w:p>
       <w:pPr>
-        <w:pStyle w:val="Normal1"/>
+        <w:pStyle w:val="LOnormal"/>
         <w:ind w:left="708" w:right="0" w:firstLine="10"/>
         <w:rPr>
           <w:rFonts w:eastAsia="Arial" w:cs="Arial" w:ascii="Arial" w:hAnsi="Arial"/>
@@ -2540,7 +2538,7 @@
     </w:p>
     <w:p>
       <w:pPr>
-        <w:pStyle w:val="Normal1"/>
+        <w:pStyle w:val="LOnormal"/>
         <w:ind w:left="708" w:right="0" w:firstLine="10"/>
         <w:rPr>
           <w:rFonts w:eastAsia="Arial" w:cs="Arial" w:ascii="Arial" w:hAnsi="Arial"/>
@@ -2557,7 +2555,7 @@
     </w:p>
     <w:p>
       <w:pPr>
-        <w:pStyle w:val="Normal1"/>
+        <w:pStyle w:val="LOnormal"/>
         <w:ind w:left="708" w:right="0" w:firstLine="10"/>
         <w:rPr>
           <w:rFonts w:eastAsia="Arial" w:cs="Arial" w:ascii="Arial" w:hAnsi="Arial"/>
@@ -2574,7 +2572,7 @@
     </w:p>
     <w:p>
       <w:pPr>
-        <w:pStyle w:val="Normal1"/>
+        <w:pStyle w:val="LOnormal"/>
         <w:ind w:left="708" w:right="0" w:firstLine="10"/>
         <w:rPr>
           <w:rFonts w:eastAsia="Arial" w:cs="Arial" w:ascii="Arial" w:hAnsi="Arial"/>
@@ -2591,7 +2589,7 @@
     </w:p>
     <w:p>
       <w:pPr>
-        <w:pStyle w:val="Normal1"/>
+        <w:pStyle w:val="LOnormal"/>
         <w:ind w:left="708" w:right="0" w:firstLine="10"/>
         <w:rPr>
           <w:rFonts w:eastAsia="Arial" w:cs="Arial" w:ascii="Arial" w:hAnsi="Arial"/>
@@ -2608,7 +2606,7 @@
     </w:p>
     <w:p>
       <w:pPr>
-        <w:pStyle w:val="Normal1"/>
+        <w:pStyle w:val="LOnormal"/>
         <w:ind w:left="708" w:right="0" w:firstLine="10"/>
         <w:rPr>
           <w:rFonts w:eastAsia="Arial" w:cs="Arial" w:ascii="Arial" w:hAnsi="Arial"/>
@@ -2625,7 +2623,7 @@
     </w:p>
     <w:p>
       <w:pPr>
-        <w:pStyle w:val="Normal1"/>
+        <w:pStyle w:val="LOnormal"/>
         <w:ind w:left="708" w:right="0" w:firstLine="10"/>
         <w:rPr/>
       </w:pPr>
@@ -2635,7 +2633,7 @@
     </w:p>
     <w:p>
       <w:pPr>
-        <w:pStyle w:val="Normal1"/>
+        <w:pStyle w:val="LOnormal"/>
         <w:ind w:left="708" w:right="0" w:firstLine="10"/>
         <w:rPr>
           <w:rFonts w:eastAsia="Arial" w:cs="Arial" w:ascii="Arial" w:hAnsi="Arial"/>
@@ -2650,13 +2648,13 @@
     </w:p>
     <w:p>
       <w:pPr>
-        <w:pStyle w:val="Normal1"/>
+        <w:pStyle w:val="LOnormal"/>
         <w:numPr>
           <w:ilvl w:val="0"/>
           <w:numId w:val="1"/>
         </w:numPr>
         <w:spacing w:before="0" w:after="0"/>
-        <w:ind w:left="0" w:right="0" w:hanging="360"/>
+        <w:ind w:left="1079" w:right="0" w:firstLine="719"/>
         <w:contextualSpacing/>
         <w:rPr>
           <w:rFonts w:eastAsia="Arial" w:cs="Arial" w:ascii="Arial" w:hAnsi="Arial"/>
@@ -2671,7 +2669,7 @@
     </w:p>
     <w:p>
       <w:pPr>
-        <w:pStyle w:val="Normal1"/>
+        <w:pStyle w:val="LOnormal"/>
         <w:spacing w:before="0" w:after="0"/>
         <w:ind w:left="1079" w:right="0" w:hanging="0"/>
         <w:contextualSpacing/>
@@ -2688,7 +2686,7 @@
     </w:p>
     <w:p>
       <w:pPr>
-        <w:pStyle w:val="Normal1"/>
+        <w:pStyle w:val="LOnormal"/>
         <w:spacing w:before="0" w:after="0"/>
         <w:ind w:left="1079" w:right="0" w:hanging="0"/>
         <w:contextualSpacing/>
@@ -2718,7 +2716,7 @@
     </w:p>
     <w:p>
       <w:pPr>
-        <w:pStyle w:val="Normal1"/>
+        <w:pStyle w:val="LOnormal"/>
         <w:spacing w:before="0" w:after="0"/>
         <w:ind w:left="1079" w:right="0" w:hanging="0"/>
         <w:contextualSpacing/>
@@ -2748,7 +2746,7 @@
     </w:p>
     <w:p>
       <w:pPr>
-        <w:pStyle w:val="Normal1"/>
+        <w:pStyle w:val="LOnormal"/>
         <w:spacing w:before="0" w:after="0"/>
         <w:ind w:left="1079" w:right="0" w:hanging="0"/>
         <w:contextualSpacing/>
@@ -2764,7 +2762,7 @@
     </w:p>
     <w:p>
       <w:pPr>
-        <w:pStyle w:val="Normal1"/>
+        <w:pStyle w:val="LOnormal"/>
         <w:spacing w:before="0" w:after="0"/>
         <w:ind w:left="1079" w:right="0" w:hanging="0"/>
         <w:contextualSpacing/>
@@ -2807,7 +2805,7 @@
     </w:p>
     <w:p>
       <w:pPr>
-        <w:pStyle w:val="Normal1"/>
+        <w:pStyle w:val="LOnormal"/>
         <w:spacing w:before="0" w:after="0"/>
         <w:ind w:left="1079" w:right="0" w:hanging="0"/>
         <w:contextualSpacing/>
@@ -2837,7 +2835,7 @@
     </w:p>
     <w:p>
       <w:pPr>
-        <w:pStyle w:val="Normal1"/>
+        <w:pStyle w:val="LOnormal"/>
         <w:spacing w:before="0" w:after="0"/>
         <w:ind w:left="1079" w:right="0" w:hanging="0"/>
         <w:contextualSpacing/>
@@ -2906,7 +2904,7 @@
     </w:p>
     <w:p>
       <w:pPr>
-        <w:pStyle w:val="Normal1"/>
+        <w:pStyle w:val="LOnormal"/>
         <w:spacing w:before="0" w:after="0"/>
         <w:ind w:left="1079" w:right="0" w:hanging="0"/>
         <w:contextualSpacing/>
@@ -2922,13 +2920,13 @@
     </w:p>
     <w:p>
       <w:pPr>
-        <w:pStyle w:val="Normal1"/>
+        <w:pStyle w:val="LOnormal"/>
         <w:numPr>
           <w:ilvl w:val="0"/>
           <w:numId w:val="1"/>
         </w:numPr>
         <w:spacing w:before="0" w:after="0"/>
-        <w:ind w:left="0" w:right="0" w:hanging="360"/>
+        <w:ind w:left="1079" w:right="0" w:firstLine="719"/>
         <w:contextualSpacing/>
         <w:rPr>
           <w:rFonts w:eastAsia="Arial" w:cs="Arial" w:ascii="Arial" w:hAnsi="Arial"/>
@@ -2943,7 +2941,7 @@
     </w:p>
     <w:p>
       <w:pPr>
-        <w:pStyle w:val="Normal1"/>
+        <w:pStyle w:val="LOnormal"/>
         <w:spacing w:before="0" w:after="0"/>
         <w:ind w:left="1079" w:right="0" w:hanging="0"/>
         <w:contextualSpacing/>
@@ -3035,7 +3033,7 @@
     </w:p>
     <w:p>
       <w:pPr>
-        <w:pStyle w:val="Normal1"/>
+        <w:pStyle w:val="LOnormal"/>
         <w:spacing w:before="0" w:after="0"/>
         <w:ind w:left="1079" w:right="0" w:hanging="0"/>
         <w:contextualSpacing/>
@@ -3052,7 +3050,7 @@
     </w:p>
     <w:p>
       <w:pPr>
-        <w:pStyle w:val="Normal1"/>
+        <w:pStyle w:val="LOnormal"/>
         <w:spacing w:before="0" w:after="0"/>
         <w:ind w:left="1079" w:right="0" w:hanging="0"/>
         <w:contextualSpacing/>
@@ -3082,7 +3080,7 @@
     </w:p>
     <w:p>
       <w:pPr>
-        <w:pStyle w:val="Normal1"/>
+        <w:pStyle w:val="LOnormal"/>
         <w:spacing w:before="0" w:after="0"/>
         <w:ind w:left="1079" w:right="0" w:hanging="0"/>
         <w:contextualSpacing/>
@@ -3138,7 +3136,7 @@
     </w:p>
     <w:p>
       <w:pPr>
-        <w:pStyle w:val="Normal1"/>
+        <w:pStyle w:val="LOnormal"/>
         <w:spacing w:before="0" w:after="0"/>
         <w:ind w:left="1079" w:right="0" w:hanging="0"/>
         <w:contextualSpacing/>
@@ -3168,7 +3166,7 @@
     </w:p>
     <w:p>
       <w:pPr>
-        <w:pStyle w:val="Normal1"/>
+        <w:pStyle w:val="LOnormal"/>
         <w:spacing w:before="0" w:after="0"/>
         <w:ind w:left="1079" w:right="0" w:hanging="0"/>
         <w:contextualSpacing/>
@@ -3224,7 +3222,7 @@
     </w:p>
     <w:p>
       <w:pPr>
-        <w:pStyle w:val="Normal1"/>
+        <w:pStyle w:val="LOnormal"/>
         <w:spacing w:before="0" w:after="0"/>
         <w:ind w:left="1079" w:right="0" w:hanging="0"/>
         <w:contextualSpacing/>
@@ -3240,7 +3238,7 @@
     </w:p>
     <w:p>
       <w:pPr>
-        <w:pStyle w:val="Normal1"/>
+        <w:pStyle w:val="LOnormal"/>
         <w:spacing w:lineRule="auto" w:line="480"/>
         <w:rPr>
           <w:rFonts w:eastAsia="Arial" w:cs="Arial" w:ascii="Arial" w:hAnsi="Arial"/>
@@ -3263,7 +3261,7 @@
     </w:p>
     <w:p>
       <w:pPr>
-        <w:pStyle w:val="Normal1"/>
+        <w:pStyle w:val="LOnormal"/>
         <w:spacing w:lineRule="auto" w:line="480"/>
         <w:rPr>
           <w:rFonts w:eastAsia="Arial" w:cs="Arial" w:ascii="Arial" w:hAnsi="Arial"/>
@@ -3286,7 +3284,7 @@
     </w:p>
     <w:p>
       <w:pPr>
-        <w:pStyle w:val="Normal1"/>
+        <w:pStyle w:val="LOnormal"/>
         <w:spacing w:lineRule="auto" w:line="480"/>
         <w:rPr>
           <w:rFonts w:eastAsia="Arial" w:cs="Arial" w:ascii="Arial" w:hAnsi="Arial"/>
@@ -3310,7 +3308,7 @@
     </w:p>
     <w:p>
       <w:pPr>
-        <w:pStyle w:val="Normal1"/>
+        <w:pStyle w:val="LOnormal"/>
         <w:ind w:left="708" w:right="0" w:firstLine="10"/>
         <w:rPr>
           <w:rFonts w:eastAsia="Arial" w:cs="Arial" w:ascii="Arial" w:hAnsi="Arial"/>
@@ -3322,19 +3320,12 @@
           <w:rFonts w:eastAsia="Arial" w:cs="Arial" w:ascii="Arial" w:hAnsi="Arial"/>
           <w:color w:val="3366FF"/>
         </w:rPr>
-        <w:t>dataAnalysis</w:t>
-      </w:r>
-      <w:r>
-        <w:rPr>
-          <w:rFonts w:eastAsia="Arial" w:cs="Arial" w:ascii="Arial" w:hAnsi="Arial"/>
-          <w:color w:val="3366FF"/>
-        </w:rPr>
-        <w:t>.php</w:t>
-      </w:r>
-    </w:p>
-    <w:p>
-      <w:pPr>
-        <w:pStyle w:val="Normal1"/>
+        <w:t>dataAnalysis.php</w:t>
+      </w:r>
+    </w:p>
+    <w:p>
+      <w:pPr>
+        <w:pStyle w:val="LOnormal"/>
         <w:ind w:left="708" w:right="0" w:firstLine="10"/>
         <w:rPr/>
       </w:pPr>
@@ -3344,7 +3335,7 @@
     </w:p>
     <w:p>
       <w:pPr>
-        <w:pStyle w:val="Normal1"/>
+        <w:pStyle w:val="LOnormal"/>
         <w:spacing w:before="0" w:after="0"/>
         <w:ind w:left="-360" w:right="0" w:hanging="0"/>
         <w:contextualSpacing/>
@@ -3370,7 +3361,7 @@
     </w:p>
     <w:p>
       <w:pPr>
-        <w:pStyle w:val="Normal1"/>
+        <w:pStyle w:val="LOnormal"/>
         <w:spacing w:before="0" w:after="0"/>
         <w:ind w:left="-360" w:right="0" w:hanging="0"/>
         <w:contextualSpacing/>
@@ -3401,7 +3392,7 @@
     </w:p>
     <w:p>
       <w:pPr>
-        <w:pStyle w:val="Normal1"/>
+        <w:pStyle w:val="LOnormal"/>
         <w:spacing w:before="0" w:after="0"/>
         <w:ind w:left="-360" w:right="0" w:hanging="0"/>
         <w:contextualSpacing/>
@@ -3427,7 +3418,7 @@
     </w:p>
     <w:p>
       <w:pPr>
-        <w:pStyle w:val="Normal1"/>
+        <w:pStyle w:val="LOnormal"/>
         <w:spacing w:before="0" w:after="0"/>
         <w:ind w:left="-360" w:right="0" w:hanging="0"/>
         <w:contextualSpacing/>
@@ -3461,7 +3452,7 @@
     </w:p>
     <w:p>
       <w:pPr>
-        <w:pStyle w:val="Normal1"/>
+        <w:pStyle w:val="LOnormal"/>
         <w:spacing w:before="0" w:after="0"/>
         <w:ind w:left="0" w:right="0" w:hanging="0"/>
         <w:contextualSpacing/>
@@ -3473,7 +3464,7 @@
     </w:p>
     <w:p>
       <w:pPr>
-        <w:pStyle w:val="Normal1"/>
+        <w:pStyle w:val="LOnormal"/>
         <w:spacing w:before="0" w:after="0"/>
         <w:ind w:left="0" w:right="0" w:hanging="0"/>
         <w:contextualSpacing/>
@@ -3499,7 +3490,7 @@
     </w:p>
     <w:p>
       <w:pPr>
-        <w:pStyle w:val="Normal1"/>
+        <w:pStyle w:val="LOnormal"/>
         <w:spacing w:before="0" w:after="0"/>
         <w:ind w:left="0" w:right="0" w:hanging="0"/>
         <w:contextualSpacing/>
@@ -3528,7 +3519,7 @@
     </w:p>
     <w:p>
       <w:pPr>
-        <w:pStyle w:val="Normal1"/>
+        <w:pStyle w:val="LOnormal"/>
         <w:spacing w:before="0" w:after="0"/>
         <w:ind w:left="0" w:right="0" w:hanging="0"/>
         <w:contextualSpacing/>
@@ -3557,7 +3548,21 @@
         <w:tab/>
         <w:tab/>
         <w:tab/>
-        <w:t xml:space="preserve"> TO_CHAR(timing,\'IW\',\'NLS_DATE_LANGUAGE = American\')    </w:t>
+        <w:t xml:space="preserve"> TO_CHAR(timing</w:t>
+      </w:r>
+      <w:r>
+        <w:rPr>
+          <w:rFonts w:eastAsia="Arial" w:cs="Arial" w:ascii="Arial" w:hAnsi="Arial"/>
+          <w:color w:val="00AE00"/>
+        </w:rPr>
+        <w:t>+1</w:t>
+      </w:r>
+      <w:r>
+        <w:rPr>
+          <w:rFonts w:eastAsia="Arial" w:cs="Arial" w:ascii="Arial" w:hAnsi="Arial"/>
+          <w:color w:val="00AE00"/>
+        </w:rPr>
+        <w:t xml:space="preserve">,\'IW\',\'NLS_DATE_LANGUAGE = American\')    </w:t>
         <w:tab/>
         <w:tab/>
         <w:t xml:space="preserve"> week</w:t>
@@ -3565,7 +3570,7 @@
     </w:p>
     <w:p>
       <w:pPr>
-        <w:pStyle w:val="Normal1"/>
+        <w:pStyle w:val="LOnormal"/>
         <w:spacing w:before="0" w:after="0"/>
         <w:ind w:left="0" w:right="0" w:hanging="0"/>
         <w:contextualSpacing/>
@@ -3602,7 +3607,7 @@
     </w:p>
     <w:p>
       <w:pPr>
-        <w:pStyle w:val="Normal1"/>
+        <w:pStyle w:val="LOnormal"/>
         <w:spacing w:before="0" w:after="0"/>
         <w:ind w:left="-360" w:right="0" w:hanging="0"/>
         <w:contextualSpacing/>
@@ -3628,7 +3633,7 @@
     </w:p>
     <w:p>
       <w:pPr>
-        <w:pStyle w:val="Normal1"/>
+        <w:pStyle w:val="LOnormal"/>
         <w:ind w:left="708" w:right="0" w:firstLine="10"/>
         <w:rPr>
           <w:rFonts w:eastAsia="Arial" w:cs="Arial" w:ascii="Arial" w:hAnsi="Arial"/>
@@ -3642,32 +3647,44 @@
         </w:rPr>
         <w:tab/>
         <w:tab/>
-      </w:r>
-      <w:r>
-        <w:rPr>
-          <w:rFonts w:eastAsia="Arial" w:cs="Arial" w:ascii="Arial" w:hAnsi="Arial"/>
+        <w:t>AND timing &lt;= TO_DATE(\''.$endDate.'\', \'yyyy/mm/dd\') +1</w:t>
+      </w:r>
+    </w:p>
+    <w:p>
+      <w:pPr>
+        <w:pStyle w:val="LOnormal"/>
+        <w:ind w:left="708" w:right="0" w:firstLine="10"/>
+        <w:rPr>
           <w:color w:val="00AE00"/>
         </w:rPr>
-        <w:t>AND timing &lt;= TO_DATE(\''.$endDate.'\', \'yyyy/mm/dd\') +1</w:t>
-      </w:r>
-    </w:p>
-    <w:p>
-      <w:pPr>
-        <w:pStyle w:val="Normal1"/>
+      </w:pPr>
+      <w:r>
+        <w:rPr>
+          <w:color w:val="00AE00"/>
+        </w:rPr>
+      </w:r>
+    </w:p>
+    <w:p>
+      <w:pPr>
+        <w:pStyle w:val="LOnormal"/>
         <w:ind w:left="708" w:right="0" w:firstLine="10"/>
         <w:rPr>
+          <w:rFonts w:eastAsia="Arial" w:cs="Arial" w:ascii="Arial" w:hAnsi="Arial"/>
           <w:color w:val="00AE00"/>
         </w:rPr>
       </w:pPr>
       <w:r>
         <w:rPr>
+          <w:rFonts w:eastAsia="Arial" w:cs="Arial" w:ascii="Arial" w:hAnsi="Arial"/>
           <w:color w:val="00AE00"/>
         </w:rPr>
-      </w:r>
-    </w:p>
-    <w:p>
-      <w:pPr>
-        <w:pStyle w:val="Normal1"/>
+        <w:tab/>
+        <w:t xml:space="preserve">           GROUP BY owner_name,subject,EXTRACT(YEAR FROM timing),</w:t>
+      </w:r>
+    </w:p>
+    <w:p>
+      <w:pPr>
+        <w:pStyle w:val="LOnormal"/>
         <w:ind w:left="708" w:right="0" w:firstLine="10"/>
         <w:rPr>
           <w:rFonts w:eastAsia="Arial" w:cs="Arial" w:ascii="Arial" w:hAnsi="Arial"/>
@@ -3679,31 +3696,13 @@
           <w:rFonts w:eastAsia="Arial" w:cs="Arial" w:ascii="Arial" w:hAnsi="Arial"/>
           <w:color w:val="00AE00"/>
         </w:rPr>
-        <w:tab/>
-        <w:t xml:space="preserve">           GROUP BY owner_name,subject,EXTRACT(YEAR FROM timing),</w:t>
-      </w:r>
-    </w:p>
-    <w:p>
-      <w:pPr>
-        <w:pStyle w:val="Normal1"/>
-        <w:ind w:left="708" w:right="0" w:firstLine="10"/>
+        <w:t xml:space="preserve">           </w:t>
+      </w:r>
+      <w:r>
         <w:rPr>
           <w:rFonts w:eastAsia="Arial" w:cs="Arial" w:ascii="Arial" w:hAnsi="Arial"/>
           <w:color w:val="00AE00"/>
         </w:rPr>
-      </w:pPr>
-      <w:r>
-        <w:rPr>
-          <w:rFonts w:eastAsia="Arial" w:cs="Arial" w:ascii="Arial" w:hAnsi="Arial"/>
-          <w:color w:val="00AE00"/>
-        </w:rPr>
-        <w:t xml:space="preserve">           </w:t>
-      </w:r>
-      <w:r>
-        <w:rPr>
-          <w:rFonts w:eastAsia="Arial" w:cs="Arial" w:ascii="Arial" w:hAnsi="Arial"/>
-          <w:color w:val="00AE00"/>
-        </w:rPr>
         <w:t xml:space="preserve">EXTRACT(MONTH FROM   </w:t>
         <w:tab/>
         <w:tab/>
@@ -3721,7 +3720,7 @@
     </w:p>
     <w:p>
       <w:pPr>
-        <w:pStyle w:val="Normal1"/>
+        <w:pStyle w:val="LOnormal"/>
         <w:spacing w:lineRule="auto" w:line="480"/>
         <w:rPr>
           <w:rFonts w:eastAsia="Arial" w:cs="Arial" w:ascii="Arial" w:hAnsi="Arial"/>
@@ -3744,7 +3743,7 @@
     </w:p>
     <w:p>
       <w:pPr>
-        <w:pStyle w:val="Normal1"/>
+        <w:pStyle w:val="LOnormal"/>
         <w:ind w:left="708" w:right="0" w:firstLine="10"/>
         <w:rPr>
           <w:rFonts w:eastAsia="Arial" w:cs="Arial" w:ascii="Arial" w:hAnsi="Arial"/>
@@ -3759,7 +3758,7 @@
     </w:p>
     <w:p>
       <w:pPr>
-        <w:pStyle w:val="Normal1"/>
+        <w:pStyle w:val="LOnormal"/>
         <w:ind w:left="708" w:right="0" w:firstLine="10"/>
         <w:rPr>
           <w:rFonts w:eastAsia="Arial" w:cs="Arial" w:ascii="Arial" w:hAnsi="Arial"/>
@@ -3774,7 +3773,7 @@
     </w:p>
     <w:p>
       <w:pPr>
-        <w:pStyle w:val="Normal1"/>
+        <w:pStyle w:val="LOnormal"/>
         <w:ind w:left="708" w:right="0" w:firstLine="10"/>
         <w:rPr>
           <w:rFonts w:eastAsia="Arial" w:cs="Arial" w:ascii="Arial" w:hAnsi="Arial"/>
@@ -3789,7 +3788,7 @@
     </w:p>
     <w:p>
       <w:pPr>
-        <w:pStyle w:val="Normal1"/>
+        <w:pStyle w:val="LOnormal"/>
         <w:ind w:left="708" w:right="0" w:firstLine="10"/>
         <w:rPr>
           <w:rFonts w:eastAsia="Arial" w:cs="Arial" w:ascii="Arial" w:hAnsi="Arial"/>
@@ -3810,7 +3809,7 @@
     </w:p>
     <w:p>
       <w:pPr>
-        <w:pStyle w:val="Normal1"/>
+        <w:pStyle w:val="LOnormal"/>
         <w:ind w:left="708" w:right="0" w:firstLine="10"/>
         <w:rPr>
           <w:rFonts w:eastAsia="Arial" w:cs="Arial" w:ascii="Arial" w:hAnsi="Arial"/>
@@ -3831,7 +3830,7 @@
     </w:p>
     <w:p>
       <w:pPr>
-        <w:pStyle w:val="Normal1"/>
+        <w:pStyle w:val="LOnormal"/>
         <w:ind w:left="708" w:right="0" w:firstLine="10"/>
         <w:rPr>
           <w:rFonts w:eastAsia="Arial" w:cs="Arial" w:ascii="Arial" w:hAnsi="Arial"/>
@@ -3852,7 +3851,7 @@
     </w:p>
     <w:p>
       <w:pPr>
-        <w:pStyle w:val="Normal1"/>
+        <w:pStyle w:val="LOnormal"/>
         <w:ind w:left="708" w:right="0" w:firstLine="10"/>
         <w:rPr>
           <w:rFonts w:eastAsia="Arial" w:cs="Arial" w:ascii="Arial" w:hAnsi="Arial"/>
@@ -3873,7 +3872,7 @@
     </w:p>
     <w:p>
       <w:pPr>
-        <w:pStyle w:val="Normal1"/>
+        <w:pStyle w:val="LOnormal"/>
         <w:ind w:left="708" w:right="0" w:firstLine="10"/>
         <w:rPr>
           <w:rFonts w:eastAsia="Arial" w:cs="Arial" w:ascii="Arial" w:hAnsi="Arial"/>
@@ -3894,7 +3893,7 @@
     </w:p>
     <w:p>
       <w:pPr>
-        <w:pStyle w:val="Normal1"/>
+        <w:pStyle w:val="LOnormal"/>
         <w:ind w:left="708" w:right="0" w:firstLine="10"/>
         <w:rPr>
           <w:rFonts w:eastAsia="Arial" w:cs="Arial" w:ascii="Arial" w:hAnsi="Arial"/>
@@ -3909,7 +3908,7 @@
     </w:p>
     <w:p>
       <w:pPr>
-        <w:pStyle w:val="Normal1"/>
+        <w:pStyle w:val="LOnormal"/>
         <w:ind w:left="708" w:right="0" w:firstLine="10"/>
         <w:rPr>
           <w:rFonts w:eastAsia="Arial" w:cs="Arial" w:ascii="Arial" w:hAnsi="Arial"/>
@@ -3924,7 +3923,7 @@
     </w:p>
     <w:p>
       <w:pPr>
-        <w:pStyle w:val="Normal1"/>
+        <w:pStyle w:val="LOnormal"/>
         <w:ind w:left="708" w:right="0" w:firstLine="10"/>
         <w:rPr>
           <w:rFonts w:eastAsia="Arial" w:cs="Arial" w:ascii="Arial" w:hAnsi="Arial"/>
@@ -3939,7 +3938,7 @@
     </w:p>
     <w:p>
       <w:pPr>
-        <w:pStyle w:val="Normal1"/>
+        <w:pStyle w:val="LOnormal"/>
         <w:ind w:left="708" w:right="0" w:firstLine="10"/>
         <w:rPr>
           <w:rFonts w:eastAsia="Arial" w:cs="Arial" w:ascii="Arial" w:hAnsi="Arial"/>
@@ -3953,7 +3952,7 @@
       </w:r>
     </w:p>
     <w:sectPr>
-      <w:footerReference w:type="default" r:id="rId5"/>
+      <w:footerReference w:type="default" r:id="rId4"/>
       <w:type w:val="nextPage"/>
       <w:pgSz w:w="12240" w:h="15840"/>
       <w:pgMar w:left="1800" w:right="1800" w:header="0" w:top="1440" w:footer="720" w:bottom="1440" w:gutter="0"/>
@@ -3970,7 +3969,7 @@
 <w:ftr xmlns:o="urn:schemas-microsoft-com:office:office" xmlns:r="http://schemas.openxmlformats.org/officeDocument/2006/relationships" xmlns:v="urn:schemas-microsoft-com:vml" xmlns:w="http://schemas.openxmlformats.org/wordprocessingml/2006/main" xmlns:w10="urn:schemas-microsoft-com:office:word" xmlns:wp="http://schemas.openxmlformats.org/drawingml/2006/wordprocessingDrawing">
   <w:p>
     <w:pPr>
-      <w:pStyle w:val="Normal1"/>
+      <w:pStyle w:val="LOnormal"/>
       <w:jc w:val="right"/>
       <w:rPr/>
     </w:pPr>
@@ -4468,13 +4467,16 @@
   </w:style>
   <w:style w:type="paragraph" w:styleId="Heading1">
     <w:name w:val="Heading 1"/>
+    <w:basedOn w:val="Heading"/>
     <w:pPr>
       <w:keepNext/>
       <w:keepLines/>
       <w:widowControl w:val="false"/>
       <w:suppressAutoHyphens w:val="true"/>
+      <w:bidi w:val="0"/>
       <w:spacing w:before="480" w:after="120"/>
       <w:contextualSpacing/>
+      <w:jc w:val="left"/>
       <w:outlineLvl w:val="0"/>
     </w:pPr>
     <w:rPr>
@@ -4488,13 +4490,16 @@
   </w:style>
   <w:style w:type="paragraph" w:styleId="Heading2">
     <w:name w:val="Heading 2"/>
+    <w:basedOn w:val="Heading"/>
     <w:pPr>
       <w:keepNext/>
       <w:keepLines/>
       <w:widowControl w:val="false"/>
       <w:suppressAutoHyphens w:val="true"/>
+      <w:bidi w:val="0"/>
       <w:spacing w:before="360" w:after="80"/>
       <w:contextualSpacing/>
+      <w:jc w:val="left"/>
       <w:outlineLvl w:val="1"/>
     </w:pPr>
     <w:rPr>
@@ -4508,13 +4513,16 @@
   </w:style>
   <w:style w:type="paragraph" w:styleId="Heading3">
     <w:name w:val="Heading 3"/>
+    <w:basedOn w:val="Heading"/>
     <w:pPr>
       <w:keepNext/>
       <w:keepLines/>
       <w:widowControl w:val="false"/>
       <w:suppressAutoHyphens w:val="true"/>
+      <w:bidi w:val="0"/>
       <w:spacing w:before="280" w:after="80"/>
       <w:contextualSpacing/>
+      <w:jc w:val="left"/>
       <w:outlineLvl w:val="2"/>
     </w:pPr>
     <w:rPr>
@@ -4528,13 +4536,16 @@
   </w:style>
   <w:style w:type="paragraph" w:styleId="Heading4">
     <w:name w:val="Heading 4"/>
+    <w:basedOn w:val="Heading"/>
     <w:pPr>
       <w:keepNext/>
       <w:keepLines/>
       <w:widowControl w:val="false"/>
       <w:suppressAutoHyphens w:val="true"/>
+      <w:bidi w:val="0"/>
       <w:spacing w:before="240" w:after="40"/>
       <w:contextualSpacing/>
+      <w:jc w:val="left"/>
       <w:outlineLvl w:val="3"/>
     </w:pPr>
     <w:rPr>
@@ -4548,13 +4559,16 @@
   </w:style>
   <w:style w:type="paragraph" w:styleId="Heading5">
     <w:name w:val="Heading 5"/>
+    <w:basedOn w:val="Heading"/>
     <w:pPr>
       <w:keepNext/>
       <w:keepLines/>
       <w:widowControl w:val="false"/>
       <w:suppressAutoHyphens w:val="true"/>
+      <w:bidi w:val="0"/>
       <w:spacing w:before="220" w:after="40"/>
       <w:contextualSpacing/>
+      <w:jc w:val="left"/>
       <w:outlineLvl w:val="4"/>
     </w:pPr>
     <w:rPr>
@@ -4568,13 +4582,16 @@
   </w:style>
   <w:style w:type="paragraph" w:styleId="Heading6">
     <w:name w:val="Heading 6"/>
+    <w:basedOn w:val="Heading"/>
     <w:pPr>
       <w:keepNext/>
       <w:keepLines/>
       <w:widowControl w:val="false"/>
       <w:suppressAutoHyphens w:val="true"/>
+      <w:bidi w:val="0"/>
       <w:spacing w:before="200" w:after="40"/>
       <w:contextualSpacing/>
+      <w:jc w:val="left"/>
       <w:outlineLvl w:val="5"/>
     </w:pPr>
     <w:rPr>
@@ -4673,7 +4690,7 @@
       <w:rFonts w:cs="FreeSans"/>
     </w:rPr>
   </w:style>
-  <w:style w:type="paragraph" w:styleId="Normal1" w:customStyle="1">
+  <w:style w:type="paragraph" w:styleId="LOnormal" w:customStyle="1">
     <w:name w:val="LO-normal"/>
     <w:pPr>
       <w:widowControl/>
@@ -4691,7 +4708,7 @@
   </w:style>
   <w:style w:type="paragraph" w:styleId="Title">
     <w:name w:val="Title"/>
-    <w:basedOn w:val="Normal1"/>
+    <w:basedOn w:val="LOnormal"/>
     <w:pPr>
       <w:keepNext/>
       <w:keepLines/>
@@ -4706,7 +4723,7 @@
   </w:style>
   <w:style w:type="paragraph" w:styleId="Subtitle">
     <w:name w:val="Subtitle"/>
-    <w:basedOn w:val="Normal1"/>
+    <w:basedOn w:val="LOnormal"/>
     <w:pPr>
       <w:keepNext/>
       <w:keepLines/>

</xml_diff>

<commit_message>
add comment for search and finish report
</commit_message>
<xml_diff>
--- a/OnlinePhotoGallery.docx
+++ b/OnlinePhotoGallery.docx
@@ -3279,13 +3279,9 @@
           <w:sz w:val="28"/>
           <w:szCs w:val="28"/>
         </w:rPr>
-        <w:t>Data Analysis Module:</w:t>
-      </w:r>
-    </w:p>
-    <w:p>
-      <w:pPr>
-        <w:pStyle w:val="LOnormal"/>
-        <w:spacing w:lineRule="auto" w:line="480"/>
+        <w:t xml:space="preserve">       </w:t>
+      </w:r>
+      <w:r>
         <w:rPr>
           <w:rFonts w:eastAsia="Arial" w:cs="Arial" w:ascii="Arial" w:hAnsi="Arial"/>
           <w:b/>
@@ -3293,6 +3289,22 @@
           <w:sz w:val="28"/>
           <w:szCs w:val="28"/>
         </w:rPr>
+        <w:t>Related page:</w:t>
+      </w:r>
+    </w:p>
+    <w:p>
+      <w:pPr>
+        <w:pStyle w:val="LOnormal"/>
+        <w:spacing w:lineRule="auto" w:line="480"/>
+        <w:rPr>
+          <w:rFonts w:eastAsia="Arial" w:cs="Arial" w:ascii="Arial" w:hAnsi="Arial"/>
+          <w:b w:val="false"/>
+          <w:bCs w:val="false"/>
+          <w:color w:val="3366FF"/>
+          <w:sz w:val="24"/>
+          <w:szCs w:val="24"/>
+          <w:lang w:val="en-CA" w:eastAsia="en-US" w:bidi="ar-SA"/>
+        </w:rPr>
       </w:pPr>
       <w:r>
         <w:rPr>
@@ -3302,6 +3314,629 @@
           <w:sz w:val="28"/>
           <w:szCs w:val="28"/>
         </w:rPr>
+        <w:t xml:space="preserve">          </w:t>
+      </w:r>
+      <w:r>
+        <w:rPr>
+          <w:rFonts w:eastAsia="Arial" w:cs="Arial" w:ascii="Arial" w:hAnsi="Arial"/>
+          <w:b w:val="false"/>
+          <w:bCs w:val="false"/>
+          <w:color w:val="3366FF"/>
+          <w:sz w:val="24"/>
+          <w:szCs w:val="24"/>
+          <w:lang w:val="en-CA" w:eastAsia="en-US" w:bidi="ar-SA"/>
+        </w:rPr>
+        <w:t>search.php</w:t>
+      </w:r>
+    </w:p>
+    <w:p>
+      <w:pPr>
+        <w:pStyle w:val="LOnormal"/>
+        <w:spacing w:lineRule="auto" w:line="480"/>
+        <w:rPr/>
+      </w:pPr>
+      <w:r>
+        <w:rPr/>
+        <w:t>Search for the photo result:</w:t>
+      </w:r>
+    </w:p>
+    <w:p>
+      <w:pPr>
+        <w:pStyle w:val="TextBody"/>
+        <w:rPr>
+          <w:rFonts w:eastAsia="Arial" w:cs="Arial" w:ascii="Arial" w:hAnsi="Arial"/>
+          <w:color w:val="000000"/>
+          <w:sz w:val="24"/>
+          <w:szCs w:val="24"/>
+          <w:lang w:val="en-CA" w:eastAsia="en-US" w:bidi="ar-SA"/>
+        </w:rPr>
+      </w:pPr>
+      <w:r>
+        <w:rPr/>
+        <w:t xml:space="preserve">        </w:t>
+      </w:r>
+      <w:r>
+        <w:rPr>
+          <w:rFonts w:ascii="Liberation Serif" w:hAnsi="Liberation Serif"/>
+          <w:color w:val="000080"/>
+        </w:rPr>
+        <w:t xml:space="preserve"> </w:t>
+      </w:r>
+      <w:r>
+        <w:rPr>
+          <w:rFonts w:eastAsia="Arial" w:cs="Arial" w:ascii="Arial" w:hAnsi="Arial"/>
+          <w:color w:val="000000"/>
+          <w:sz w:val="24"/>
+          <w:szCs w:val="24"/>
+          <w:lang w:val="en-CA" w:eastAsia="en-US" w:bidi="ar-SA"/>
+        </w:rPr>
+        <w:t xml:space="preserve">After we insert a list of keywords and a time period and notice the </w:t>
+      </w:r>
+      <w:r>
+        <w:rPr>
+          <w:rFonts w:eastAsia="Arial" w:cs="Arial" w:ascii="Arial" w:hAnsi="Arial"/>
+          <w:color w:val="000000"/>
+          <w:sz w:val="24"/>
+          <w:szCs w:val="24"/>
+          <w:lang w:val="en-CA" w:eastAsia="en-US" w:bidi="ar-SA"/>
+        </w:rPr>
+        <w:t xml:space="preserve">system how to rank the reult, It execute the following query in cracle database. </w:t>
+      </w:r>
+    </w:p>
+    <w:p>
+      <w:pPr>
+        <w:pStyle w:val="TextBody"/>
+        <w:rPr>
+          <w:rFonts w:eastAsia="Arial" w:cs="Arial" w:ascii="Arial" w:hAnsi="Arial"/>
+          <w:b w:val="false"/>
+          <w:i w:val="false"/>
+          <w:caps w:val="false"/>
+          <w:smallCaps w:val="false"/>
+          <w:color w:val="000000"/>
+          <w:spacing w:val="0"/>
+          <w:sz w:val="24"/>
+          <w:szCs w:val="24"/>
+          <w:lang w:val="en-CA" w:eastAsia="en-US" w:bidi="ar-SA"/>
+        </w:rPr>
+      </w:pPr>
+      <w:r>
+        <w:rPr>
+          <w:rFonts w:eastAsia="Arial" w:cs="Arial" w:ascii="Arial" w:hAnsi="Arial"/>
+          <w:b w:val="false"/>
+          <w:i w:val="false"/>
+          <w:caps w:val="false"/>
+          <w:smallCaps w:val="false"/>
+          <w:color w:val="008000"/>
+          <w:spacing w:val="0"/>
+          <w:sz w:val="24"/>
+          <w:szCs w:val="24"/>
+          <w:lang w:val="en-CA" w:eastAsia="en-US" w:bidi="ar-SA"/>
+        </w:rPr>
+        <w:t xml:space="preserve">SELECT photo_id, thumbnail, ((SCORE(1) * 6) + (SCORE(2) * 3) + SCORE(3)) score  </w:t>
+      </w:r>
+      <w:r>
+        <w:rPr>
+          <w:rFonts w:eastAsia="Arial" w:cs="Arial" w:ascii="Arial" w:hAnsi="Arial"/>
+          <w:b w:val="false"/>
+          <w:i w:val="false"/>
+          <w:caps w:val="false"/>
+          <w:smallCaps w:val="false"/>
+          <w:color w:val="000000"/>
+          <w:spacing w:val="0"/>
+          <w:sz w:val="24"/>
+          <w:szCs w:val="24"/>
+          <w:lang w:val="en-CA" w:eastAsia="en-US" w:bidi="ar-SA"/>
+        </w:rPr>
+        <w:t xml:space="preserve">This statement select the proper attributes of the image need to display and order. Score represent how frequency keyword occurs in different column, </w:t>
+      </w:r>
+    </w:p>
+    <w:p>
+      <w:pPr>
+        <w:pStyle w:val="TextBody"/>
+        <w:rPr>
+          <w:rFonts w:eastAsia="Arial" w:cs="Arial" w:ascii="Arial" w:hAnsi="Arial"/>
+          <w:b w:val="false"/>
+          <w:i w:val="false"/>
+          <w:caps w:val="false"/>
+          <w:smallCaps w:val="false"/>
+          <w:color w:val="000000"/>
+          <w:spacing w:val="0"/>
+          <w:sz w:val="24"/>
+          <w:szCs w:val="24"/>
+          <w:lang w:val="en-CA" w:eastAsia="en-US" w:bidi="ar-SA"/>
+        </w:rPr>
+      </w:pPr>
+      <w:r>
+        <w:rPr>
+          <w:rFonts w:eastAsia="Arial" w:cs="Arial" w:ascii="Arial" w:hAnsi="Arial"/>
+          <w:b w:val="false"/>
+          <w:i w:val="false"/>
+          <w:caps w:val="false"/>
+          <w:smallCaps w:val="false"/>
+          <w:color w:val="000000"/>
+          <w:spacing w:val="0"/>
+          <w:sz w:val="24"/>
+          <w:szCs w:val="24"/>
+          <w:lang w:val="en-CA" w:eastAsia="en-US" w:bidi="ar-SA"/>
+        </w:rPr>
+        <w:t xml:space="preserve">using the function: </w:t>
+      </w:r>
+      <w:bookmarkStart w:id="2" w:name="yui_3_17_2_3_1459541221662_113"/>
+      <w:bookmarkEnd w:id="2"/>
+      <w:r>
+        <w:rPr>
+          <w:rFonts w:eastAsia="Arial" w:cs="Arial" w:ascii="Arial" w:hAnsi="Arial"/>
+          <w:b w:val="false"/>
+          <w:i w:val="false"/>
+          <w:caps w:val="false"/>
+          <w:smallCaps w:val="false"/>
+          <w:color w:val="000000"/>
+          <w:spacing w:val="0"/>
+          <w:sz w:val="24"/>
+          <w:szCs w:val="24"/>
+          <w:lang w:val="en-CA" w:eastAsia="en-US" w:bidi="ar-SA"/>
+        </w:rPr>
+        <w:t>Rank(photo_id) = 6*frequency(subject) + 3*frequency(place) + frequency(description)</w:t>
+      </w:r>
+    </w:p>
+    <w:p>
+      <w:pPr>
+        <w:pStyle w:val="TextBody"/>
+        <w:rPr>
+          <w:rFonts w:eastAsia="Arial" w:cs="Arial" w:ascii="Arial" w:hAnsi="Arial"/>
+          <w:b w:val="false"/>
+          <w:i w:val="false"/>
+          <w:caps w:val="false"/>
+          <w:smallCaps w:val="false"/>
+          <w:color w:val="008000"/>
+          <w:spacing w:val="0"/>
+          <w:sz w:val="24"/>
+          <w:szCs w:val="24"/>
+          <w:lang w:val="en-CA" w:eastAsia="en-US" w:bidi="ar-SA"/>
+        </w:rPr>
+      </w:pPr>
+      <w:r>
+        <w:rPr>
+          <w:rFonts w:eastAsia="Arial" w:cs="Arial" w:ascii="Arial" w:hAnsi="Arial"/>
+          <w:b w:val="false"/>
+          <w:i w:val="false"/>
+          <w:caps w:val="false"/>
+          <w:smallCaps w:val="false"/>
+          <w:color w:val="008000"/>
+          <w:spacing w:val="0"/>
+          <w:sz w:val="24"/>
+          <w:szCs w:val="24"/>
+          <w:lang w:val="en-CA" w:eastAsia="en-US" w:bidi="ar-SA"/>
+        </w:rPr>
+        <w:t xml:space="preserve">FROM images WHERE (CONTAINS (subject, '%cat%', 1) &gt; 0 OR CONTAINS (place, '%cat%', 2) &gt; 0 OR CONTAINS (description, '%cat%', 3) &gt; 0) </w:t>
+      </w:r>
+    </w:p>
+    <w:p>
+      <w:pPr>
+        <w:pStyle w:val="TextBody"/>
+        <w:rPr/>
+      </w:pPr>
+      <w:r>
+        <w:rPr/>
+      </w:r>
+    </w:p>
+    <w:p>
+      <w:pPr>
+        <w:pStyle w:val="TextBody"/>
+        <w:spacing w:lineRule="auto" w:line="240"/>
+        <w:rPr>
+          <w:rFonts w:eastAsia="Arial" w:cs="Arial" w:ascii="Arial" w:hAnsi="Arial"/>
+          <w:b w:val="false"/>
+          <w:i w:val="false"/>
+          <w:caps w:val="false"/>
+          <w:smallCaps w:val="false"/>
+          <w:color w:val="000000"/>
+          <w:spacing w:val="0"/>
+          <w:sz w:val="24"/>
+          <w:szCs w:val="24"/>
+          <w:lang w:val="en-CA" w:eastAsia="en-US" w:bidi="ar-SA"/>
+        </w:rPr>
+      </w:pPr>
+      <w:r>
+        <w:rPr>
+          <w:rFonts w:eastAsia="Arial" w:cs="Arial" w:ascii="Arial" w:hAnsi="Arial"/>
+          <w:b w:val="false"/>
+          <w:i w:val="false"/>
+          <w:caps w:val="false"/>
+          <w:smallCaps w:val="false"/>
+          <w:color w:val="000000"/>
+          <w:spacing w:val="0"/>
+          <w:sz w:val="24"/>
+          <w:szCs w:val="24"/>
+          <w:lang w:val="en-CA" w:eastAsia="en-US" w:bidi="ar-SA"/>
+        </w:rPr>
+        <w:t>This indicate what kind of photos should be selected, using the function CONTAINS tto find if the keywords occurs in the columns,</w:t>
+      </w:r>
+      <w:r>
+        <w:rPr>
+          <w:rFonts w:eastAsia="Arial" w:cs="Arial" w:ascii="Arial" w:hAnsi="Arial"/>
+          <w:b w:val="false"/>
+          <w:i w:val="false"/>
+          <w:caps w:val="false"/>
+          <w:smallCaps w:val="false"/>
+          <w:color w:val="008000"/>
+          <w:spacing w:val="0"/>
+          <w:sz w:val="24"/>
+          <w:szCs w:val="24"/>
+          <w:lang w:val="en-CA" w:eastAsia="en-US" w:bidi="ar-SA"/>
+        </w:rPr>
+        <w:t>and (owner_name = 'Aa' or 'Aa' = 'admin' or permitted = 1 or permitted in (SELECT group_id FROM group_lists WHERE friend_id = 'Aa') or 'Aa' in (SELECT user_name FROM groups WHERE group_id = permitted))</w:t>
+      </w:r>
+      <w:r>
+        <w:rPr>
+          <w:rFonts w:eastAsia="Arial" w:cs="Arial" w:ascii="Arial" w:hAnsi="Arial"/>
+          <w:b w:val="false"/>
+          <w:i w:val="false"/>
+          <w:caps w:val="false"/>
+          <w:smallCaps w:val="false"/>
+          <w:color w:val="000000"/>
+          <w:spacing w:val="0"/>
+          <w:sz w:val="24"/>
+          <w:szCs w:val="24"/>
+          <w:lang w:val="en-CA" w:eastAsia="en-US" w:bidi="ar-SA"/>
+        </w:rPr>
+        <w:t xml:space="preserve"> </w:t>
+      </w:r>
+      <w:r>
+        <w:rPr>
+          <w:rFonts w:eastAsia="Arial" w:cs="Arial" w:ascii="Arial" w:hAnsi="Arial"/>
+          <w:b w:val="false"/>
+          <w:i w:val="false"/>
+          <w:caps w:val="false"/>
+          <w:smallCaps w:val="false"/>
+          <w:color w:val="000000"/>
+          <w:spacing w:val="0"/>
+          <w:sz w:val="24"/>
+          <w:szCs w:val="24"/>
+          <w:lang w:val="en-CA" w:eastAsia="en-US" w:bidi="ar-SA"/>
+        </w:rPr>
+        <w:t>This rep[resent which photo has the permission to be diaplayed. It should be the photo of the user, or user is the admin, or user is in the group of this image, or user is the owner of the group.</w:t>
+      </w:r>
+    </w:p>
+    <w:p>
+      <w:pPr>
+        <w:pStyle w:val="TextBody"/>
+        <w:spacing w:lineRule="auto" w:line="240"/>
+        <w:rPr>
+          <w:rFonts w:eastAsia="Arial" w:cs="Arial" w:ascii="Arial" w:hAnsi="Arial"/>
+          <w:b w:val="false"/>
+          <w:i w:val="false"/>
+          <w:caps w:val="false"/>
+          <w:smallCaps w:val="false"/>
+          <w:color w:val="008000"/>
+          <w:spacing w:val="0"/>
+          <w:sz w:val="24"/>
+          <w:szCs w:val="24"/>
+          <w:lang w:val="en-CA" w:eastAsia="en-US" w:bidi="ar-SA"/>
+        </w:rPr>
+      </w:pPr>
+      <w:r>
+        <w:rPr>
+          <w:rFonts w:eastAsia="Arial" w:cs="Arial" w:ascii="Arial" w:hAnsi="Arial"/>
+          <w:b w:val="false"/>
+          <w:i w:val="false"/>
+          <w:caps w:val="false"/>
+          <w:smallCaps w:val="false"/>
+          <w:color w:val="008000"/>
+          <w:spacing w:val="0"/>
+          <w:sz w:val="24"/>
+          <w:szCs w:val="24"/>
+          <w:lang w:val="en-CA" w:eastAsia="en-US" w:bidi="ar-SA"/>
+        </w:rPr>
+        <w:t xml:space="preserve"> </w:t>
+      </w:r>
+      <w:r>
+        <w:rPr>
+          <w:rFonts w:eastAsia="Arial" w:cs="Arial" w:ascii="Arial" w:hAnsi="Arial"/>
+          <w:b w:val="false"/>
+          <w:i w:val="false"/>
+          <w:caps w:val="false"/>
+          <w:smallCaps w:val="false"/>
+          <w:color w:val="008000"/>
+          <w:spacing w:val="0"/>
+          <w:sz w:val="24"/>
+          <w:szCs w:val="24"/>
+          <w:lang w:val="en-CA" w:eastAsia="en-US" w:bidi="ar-SA"/>
+        </w:rPr>
+        <w:t xml:space="preserve">and timing &gt;= TO_DATE('2016/04/01', 'yyyy/mm/dd') and timing &lt;= TO_DATE('2016/04/15', 'yyyy/mm/dd') ORDER BY timing DESC </w:t>
+      </w:r>
+      <w:r>
+        <w:rPr>
+          <w:rFonts w:eastAsia="Arial" w:cs="Arial" w:ascii="Arial" w:hAnsi="Arial"/>
+          <w:b w:val="false"/>
+          <w:i w:val="false"/>
+          <w:caps w:val="false"/>
+          <w:smallCaps w:val="false"/>
+          <w:color w:val="000000"/>
+          <w:spacing w:val="0"/>
+          <w:sz w:val="24"/>
+          <w:szCs w:val="24"/>
+          <w:lang w:val="en-CA" w:eastAsia="en-US" w:bidi="ar-SA"/>
+        </w:rPr>
+        <w:t xml:space="preserve">this statement is added to the end of query if a time peroid is selected. </w:t>
+      </w:r>
+      <w:r>
+        <w:rPr>
+          <w:rFonts w:eastAsia="Arial" w:cs="Arial" w:ascii="Arial" w:hAnsi="Arial"/>
+          <w:b w:val="false"/>
+          <w:i w:val="false"/>
+          <w:caps w:val="false"/>
+          <w:smallCaps w:val="false"/>
+          <w:color w:val="008000"/>
+          <w:spacing w:val="0"/>
+          <w:sz w:val="24"/>
+          <w:szCs w:val="24"/>
+          <w:lang w:val="en-CA" w:eastAsia="en-US" w:bidi="ar-SA"/>
+        </w:rPr>
+        <w:t>ORDER BY score DESC</w:t>
+      </w:r>
+    </w:p>
+    <w:p>
+      <w:pPr>
+        <w:pStyle w:val="TextBody"/>
+        <w:spacing w:lineRule="auto" w:line="240"/>
+        <w:rPr>
+          <w:rFonts w:eastAsia="Arial" w:cs="Arial" w:ascii="Arial" w:hAnsi="Arial"/>
+          <w:b w:val="false"/>
+          <w:i w:val="false"/>
+          <w:caps w:val="false"/>
+          <w:smallCaps w:val="false"/>
+          <w:color w:val="008000"/>
+          <w:spacing w:val="0"/>
+          <w:sz w:val="24"/>
+          <w:szCs w:val="24"/>
+          <w:lang w:val="en-CA" w:eastAsia="en-US" w:bidi="ar-SA"/>
+        </w:rPr>
+      </w:pPr>
+      <w:r>
+        <w:rPr>
+          <w:rFonts w:eastAsia="Arial" w:cs="Arial" w:ascii="Arial" w:hAnsi="Arial"/>
+          <w:b w:val="false"/>
+          <w:i w:val="false"/>
+          <w:caps w:val="false"/>
+          <w:smallCaps w:val="false"/>
+          <w:color w:val="008000"/>
+          <w:spacing w:val="0"/>
+          <w:sz w:val="24"/>
+          <w:szCs w:val="24"/>
+          <w:lang w:val="en-CA" w:eastAsia="en-US" w:bidi="ar-SA"/>
+        </w:rPr>
+        <w:t>if no time peroid is given, then the table is ordered by the score.</w:t>
+      </w:r>
+    </w:p>
+    <w:p>
+      <w:pPr>
+        <w:pStyle w:val="TextBody"/>
+        <w:spacing w:lineRule="auto" w:line="240"/>
+        <w:rPr/>
+      </w:pPr>
+      <w:r>
+        <w:rPr/>
+      </w:r>
+    </w:p>
+    <w:p>
+      <w:pPr>
+        <w:pStyle w:val="LOnormal"/>
+        <w:spacing w:lineRule="auto" w:line="480"/>
+        <w:rPr>
+          <w:rFonts w:eastAsia="Arial" w:cs="Arial" w:ascii="Arial" w:hAnsi="Arial"/>
+          <w:b/>
+          <w:i w:val="false"/>
+          <w:caps w:val="false"/>
+          <w:smallCaps w:val="false"/>
+          <w:color w:val="C0504D"/>
+          <w:spacing w:val="0"/>
+          <w:sz w:val="28"/>
+          <w:szCs w:val="28"/>
+          <w:lang w:val="en-CA" w:eastAsia="en-US" w:bidi="ar-SA"/>
+        </w:rPr>
+      </w:pPr>
+      <w:r>
+        <w:rPr>
+          <w:rFonts w:eastAsia="Arial" w:cs="Arial" w:ascii="Arial" w:hAnsi="Arial"/>
+          <w:b/>
+          <w:i w:val="false"/>
+          <w:caps w:val="false"/>
+          <w:smallCaps w:val="false"/>
+          <w:color w:val="C0504D"/>
+          <w:spacing w:val="0"/>
+          <w:sz w:val="28"/>
+          <w:szCs w:val="28"/>
+          <w:lang w:val="en-CA" w:eastAsia="en-US" w:bidi="ar-SA"/>
+        </w:rPr>
+        <w:t>Other table or file:</w:t>
+      </w:r>
+    </w:p>
+    <w:p>
+      <w:pPr>
+        <w:pStyle w:val="LOnormal"/>
+        <w:spacing w:lineRule="auto" w:line="480"/>
+        <w:rPr>
+          <w:rFonts w:eastAsia="Arial" w:cs="Arial" w:ascii="Arial" w:hAnsi="Arial"/>
+          <w:b w:val="false"/>
+          <w:i w:val="false"/>
+          <w:caps w:val="false"/>
+          <w:smallCaps w:val="false"/>
+          <w:color w:val="000000"/>
+          <w:spacing w:val="0"/>
+          <w:sz w:val="24"/>
+          <w:szCs w:val="24"/>
+          <w:lang w:val="en-CA" w:eastAsia="en-US" w:bidi="ar-SA"/>
+        </w:rPr>
+      </w:pPr>
+      <w:r>
+        <w:rPr>
+          <w:rFonts w:eastAsia="Arial" w:cs="Arial" w:ascii="Arial" w:hAnsi="Arial"/>
+          <w:b w:val="false"/>
+          <w:i w:val="false"/>
+          <w:caps w:val="false"/>
+          <w:smallCaps w:val="false"/>
+          <w:color w:val="000000"/>
+          <w:spacing w:val="0"/>
+          <w:sz w:val="24"/>
+          <w:szCs w:val="24"/>
+          <w:lang w:val="en-CA" w:eastAsia="en-US" w:bidi="ar-SA"/>
+        </w:rPr>
+        <w:t>this module use the folllowing file:</w:t>
+      </w:r>
+    </w:p>
+    <w:p>
+      <w:pPr>
+        <w:pStyle w:val="LOnormal"/>
+        <w:spacing w:lineRule="auto" w:line="480"/>
+        <w:rPr>
+          <w:rFonts w:eastAsia="Arial" w:cs="Arial" w:ascii="Arial" w:hAnsi="Arial"/>
+          <w:b w:val="false"/>
+          <w:i w:val="false"/>
+          <w:caps w:val="false"/>
+          <w:smallCaps w:val="false"/>
+          <w:color w:val="000000"/>
+          <w:spacing w:val="0"/>
+          <w:sz w:val="24"/>
+          <w:szCs w:val="24"/>
+          <w:lang w:val="en-CA" w:eastAsia="en-US" w:bidi="ar-SA"/>
+        </w:rPr>
+      </w:pPr>
+      <w:r>
+        <w:rPr>
+          <w:rFonts w:eastAsia="Arial" w:cs="Arial" w:ascii="Arial" w:hAnsi="Arial"/>
+          <w:b w:val="false"/>
+          <w:i w:val="false"/>
+          <w:caps w:val="false"/>
+          <w:smallCaps w:val="false"/>
+          <w:color w:val="000000"/>
+          <w:spacing w:val="0"/>
+          <w:sz w:val="24"/>
+          <w:szCs w:val="24"/>
+          <w:lang w:val="en-CA" w:eastAsia="en-US" w:bidi="ar-SA"/>
+        </w:rPr>
+        <w:t>ConnDB.php: This is used to connect the oracle database and pass the query in.</w:t>
+      </w:r>
+    </w:p>
+    <w:p>
+      <w:pPr>
+        <w:pStyle w:val="LOnormal"/>
+        <w:spacing w:lineRule="auto" w:line="480"/>
+        <w:rPr>
+          <w:rFonts w:eastAsia="Arial" w:cs="Arial" w:ascii="Arial" w:hAnsi="Arial"/>
+          <w:b w:val="false"/>
+          <w:i w:val="false"/>
+          <w:caps w:val="false"/>
+          <w:smallCaps w:val="false"/>
+          <w:color w:val="000000"/>
+          <w:spacing w:val="0"/>
+          <w:sz w:val="24"/>
+          <w:szCs w:val="24"/>
+          <w:lang w:val="en-CA" w:eastAsia="en-US" w:bidi="ar-SA"/>
+        </w:rPr>
+      </w:pPr>
+      <w:r>
+        <w:rPr>
+          <w:rFonts w:eastAsia="Arial" w:cs="Arial" w:ascii="Arial" w:hAnsi="Arial"/>
+          <w:b w:val="false"/>
+          <w:i w:val="false"/>
+          <w:caps w:val="false"/>
+          <w:smallCaps w:val="false"/>
+          <w:color w:val="000000"/>
+          <w:spacing w:val="0"/>
+          <w:sz w:val="24"/>
+          <w:szCs w:val="24"/>
+          <w:lang w:val="en-CA" w:eastAsia="en-US" w:bidi="ar-SA"/>
+        </w:rPr>
+        <w:t>Show_image.php. This is the file used to display thumbnail photo ro the user.</w:t>
+      </w:r>
+    </w:p>
+    <w:p>
+      <w:pPr>
+        <w:pStyle w:val="LOnormal"/>
+        <w:spacing w:lineRule="auto" w:line="480"/>
+        <w:rPr>
+          <w:rFonts w:eastAsia="Arial" w:cs="Arial" w:ascii="Arial" w:hAnsi="Arial"/>
+          <w:b w:val="false"/>
+          <w:i w:val="false"/>
+          <w:caps w:val="false"/>
+          <w:smallCaps w:val="false"/>
+          <w:color w:val="000000"/>
+          <w:spacing w:val="0"/>
+          <w:sz w:val="24"/>
+          <w:szCs w:val="24"/>
+          <w:lang w:val="en-CA" w:eastAsia="en-US" w:bidi="ar-SA"/>
+        </w:rPr>
+      </w:pPr>
+      <w:r>
+        <w:rPr>
+          <w:rFonts w:eastAsia="Arial" w:cs="Arial" w:ascii="Arial" w:hAnsi="Arial"/>
+          <w:b w:val="false"/>
+          <w:i w:val="false"/>
+          <w:caps w:val="false"/>
+          <w:smallCaps w:val="false"/>
+          <w:color w:val="000000"/>
+          <w:spacing w:val="0"/>
+          <w:sz w:val="24"/>
+          <w:szCs w:val="24"/>
+          <w:lang w:val="en-CA" w:eastAsia="en-US" w:bidi="ar-SA"/>
+        </w:rPr>
+        <w:t>ImageView.php. It is used to let a user to see the full size photo and information of the photo of proper permission</w:t>
+      </w:r>
+    </w:p>
+    <w:p>
+      <w:pPr>
+        <w:pStyle w:val="LOnormal"/>
+        <w:spacing w:lineRule="auto" w:line="480"/>
+        <w:rPr/>
+      </w:pPr>
+      <w:r>
+        <w:rPr/>
+      </w:r>
+    </w:p>
+    <w:p>
+      <w:pPr>
+        <w:pStyle w:val="LOnormal"/>
+        <w:spacing w:lineRule="auto" w:line="480"/>
+        <w:rPr>
+          <w:rFonts w:eastAsia="Arial" w:cs="Arial" w:ascii="Arial" w:hAnsi="Arial"/>
+          <w:b/>
+          <w:color w:val="C0504D"/>
+          <w:sz w:val="28"/>
+          <w:szCs w:val="28"/>
+        </w:rPr>
+      </w:pPr>
+      <w:r>
+        <w:rPr>
+          <w:rFonts w:eastAsia="Arial" w:cs="Arial" w:ascii="Arial" w:hAnsi="Arial"/>
+          <w:b/>
+          <w:color w:val="C0504D"/>
+          <w:sz w:val="28"/>
+          <w:szCs w:val="28"/>
+        </w:rPr>
+        <w:t>Data Analysis Module:</w:t>
+      </w:r>
+    </w:p>
+    <w:p>
+      <w:pPr>
+        <w:pStyle w:val="LOnormal"/>
+        <w:spacing w:lineRule="auto" w:line="480"/>
+        <w:rPr>
+          <w:rFonts w:eastAsia="Arial" w:cs="Arial" w:ascii="Arial" w:hAnsi="Arial"/>
+          <w:b/>
+          <w:color w:val="C0504D"/>
+          <w:sz w:val="28"/>
+          <w:szCs w:val="28"/>
+        </w:rPr>
+      </w:pPr>
+      <w:r>
+        <w:rPr>
+          <w:rFonts w:eastAsia="Arial" w:cs="Arial" w:ascii="Arial" w:hAnsi="Arial"/>
+          <w:b/>
+          <w:color w:val="C0504D"/>
+          <w:sz w:val="28"/>
+          <w:szCs w:val="28"/>
+        </w:rPr>
         <w:tab/>
         <w:t>Related page:</w:t>
       </w:r>
@@ -3312,13 +3947,13 @@
         <w:ind w:left="708" w:right="0" w:firstLine="10"/>
         <w:rPr>
           <w:rFonts w:eastAsia="Arial" w:cs="Arial" w:ascii="Arial" w:hAnsi="Arial"/>
-          <w:color w:val="3366FF"/>
-        </w:rPr>
-      </w:pPr>
-      <w:r>
-        <w:rPr>
-          <w:rFonts w:eastAsia="Arial" w:cs="Arial" w:ascii="Arial" w:hAnsi="Arial"/>
-          <w:color w:val="3366FF"/>
+          <w:color w:val="0084D1"/>
+        </w:rPr>
+      </w:pPr>
+      <w:r>
+        <w:rPr>
+          <w:rFonts w:eastAsia="Arial" w:cs="Arial" w:ascii="Arial" w:hAnsi="Arial"/>
+          <w:color w:val="0084D1"/>
         </w:rPr>
         <w:t>dataAnalysis.php</w:t>
       </w:r>
@@ -3548,21 +4183,7 @@
         <w:tab/>
         <w:tab/>
         <w:tab/>
-        <w:t xml:space="preserve"> TO_CHAR(timing</w:t>
-      </w:r>
-      <w:r>
-        <w:rPr>
-          <w:rFonts w:eastAsia="Arial" w:cs="Arial" w:ascii="Arial" w:hAnsi="Arial"/>
-          <w:color w:val="00AE00"/>
-        </w:rPr>
-        <w:t>+1</w:t>
-      </w:r>
-      <w:r>
-        <w:rPr>
-          <w:rFonts w:eastAsia="Arial" w:cs="Arial" w:ascii="Arial" w:hAnsi="Arial"/>
-          <w:color w:val="00AE00"/>
-        </w:rPr>
-        <w:t xml:space="preserve">,\'IW\',\'NLS_DATE_LANGUAGE = American\')    </w:t>
+        <w:t xml:space="preserve"> TO_CHAR(timing+1,\'IW\',\'NLS_DATE_LANGUAGE = American\')    </w:t>
         <w:tab/>
         <w:tab/>
         <w:t xml:space="preserve"> week</w:t>
@@ -3730,6 +4351,8 @@
           <w:szCs w:val="28"/>
         </w:rPr>
       </w:pPr>
+      <w:bookmarkStart w:id="3" w:name="__DdeLink__730_1048814671"/>
+      <w:bookmarkEnd w:id="3"/>
       <w:r>
         <w:rPr>
           <w:rFonts w:eastAsia="Arial" w:cs="Arial" w:ascii="Arial" w:hAnsi="Arial"/>
@@ -3984,7 +4607,7 @@
       <w:fldChar w:fldCharType="separate"/>
     </w:r>
     <w:r>
-      <w:t>7</w:t>
+      <w:t>8</w:t>
     </w:r>
     <w:r>
       <w:fldChar w:fldCharType="end"/>
@@ -4759,6 +5382,18 @@
     <w:pPr/>
     <w:rPr/>
   </w:style>
+  <w:style w:type="paragraph" w:styleId="Quotations">
+    <w:name w:val="Quotations"/>
+    <w:basedOn w:val="Normal"/>
+    <w:pPr/>
+    <w:rPr/>
+  </w:style>
+  <w:style w:type="paragraph" w:styleId="PreformattedText">
+    <w:name w:val="Preformatted Text"/>
+    <w:basedOn w:val="Normal"/>
+    <w:pPr/>
+    <w:rPr/>
+  </w:style>
   <w:style w:type="numbering" w:styleId="NoList" w:default="1">
     <w:name w:val="No List"/>
     <w:uiPriority w:val="99"/>

</xml_diff>